<commit_message>
Updated Task 2 document with revisions and new content.
</commit_message>
<xml_diff>
--- a/Tasks/FA23BCS117_FA23BCS108_Task2_KNN/FA23BCS117_FA23BCS108_Task2_KNN.docx
+++ b/Tasks/FA23BCS117_FA23BCS108_Task2_KNN/FA23BCS117_FA23BCS108_Task2_KNN.docx
@@ -3665,11 +3665,15 @@
       <w:pPr>
         <w:rPr>
           <w:rFonts w:asciiTheme="majorBidi" w:hAnsiTheme="majorBidi" w:cstheme="majorBidi"/>
-        </w:rPr>
-      </w:pPr>
-      <w:r>
-        <w:rPr>
-          <w:rFonts w:asciiTheme="majorBidi" w:hAnsiTheme="majorBidi" w:cstheme="majorBidi"/>
+          <w:sz w:val="28"/>
+          <w:szCs w:val="28"/>
+        </w:rPr>
+      </w:pPr>
+      <w:r>
+        <w:rPr>
+          <w:rFonts w:asciiTheme="majorBidi" w:hAnsiTheme="majorBidi" w:cstheme="majorBidi"/>
+          <w:sz w:val="28"/>
+          <w:szCs w:val="28"/>
         </w:rPr>
         <w:t>The model was evaluated on the 20% test set, which consisted of 154 samples.</w:t>
       </w:r>
@@ -3703,8 +3707,8 @@
         <w:tblLook w:val="04A0" w:firstRow="1" w:lastRow="0" w:firstColumn="1" w:lastColumn="0" w:noHBand="0" w:noVBand="1"/>
       </w:tblPr>
       <w:tblGrid>
-        <w:gridCol w:w="4513"/>
-        <w:gridCol w:w="4503"/>
+        <w:gridCol w:w="4515"/>
+        <w:gridCol w:w="4501"/>
       </w:tblGrid>
       <w:tr>
         <w:tc>
@@ -3718,6 +3722,8 @@
                 <w:rFonts w:asciiTheme="majorBidi" w:hAnsiTheme="majorBidi" w:cstheme="majorBidi"/>
                 <w:b/>
                 <w:bCs/>
+                <w:sz w:val="28"/>
+                <w:szCs w:val="28"/>
               </w:rPr>
             </w:pPr>
             <w:r>
@@ -3725,6 +3731,8 @@
                 <w:rFonts w:asciiTheme="majorBidi" w:hAnsiTheme="majorBidi" w:cstheme="majorBidi"/>
                 <w:b/>
                 <w:bCs/>
+                <w:sz w:val="28"/>
+                <w:szCs w:val="28"/>
               </w:rPr>
               <w:t>Metric</w:t>
             </w:r>
@@ -3741,6 +3749,8 @@
                 <w:rFonts w:asciiTheme="majorBidi" w:hAnsiTheme="majorBidi" w:cstheme="majorBidi"/>
                 <w:b/>
                 <w:bCs/>
+                <w:sz w:val="28"/>
+                <w:szCs w:val="28"/>
               </w:rPr>
             </w:pPr>
             <w:r>
@@ -3748,6 +3758,8 @@
                 <w:rFonts w:asciiTheme="majorBidi" w:hAnsiTheme="majorBidi" w:cstheme="majorBidi"/>
                 <w:b/>
                 <w:bCs/>
+                <w:sz w:val="28"/>
+                <w:szCs w:val="28"/>
               </w:rPr>
               <w:t>Result</w:t>
             </w:r>
@@ -3763,11 +3775,15 @@
             <w:pPr>
               <w:rPr>
                 <w:rFonts w:asciiTheme="majorBidi" w:hAnsiTheme="majorBidi" w:cstheme="majorBidi"/>
+                <w:sz w:val="28"/>
+                <w:szCs w:val="28"/>
               </w:rPr>
             </w:pPr>
             <w:r>
               <w:rPr>
                 <w:rFonts w:asciiTheme="majorBidi" w:hAnsiTheme="majorBidi" w:cstheme="majorBidi"/>
+                <w:sz w:val="28"/>
+                <w:szCs w:val="28"/>
               </w:rPr>
               <w:t>Accuracy Score</w:t>
             </w:r>
@@ -3781,11 +3797,15 @@
             <w:pPr>
               <w:rPr>
                 <w:rFonts w:asciiTheme="majorBidi" w:hAnsiTheme="majorBidi" w:cstheme="majorBidi"/>
+                <w:sz w:val="28"/>
+                <w:szCs w:val="28"/>
               </w:rPr>
             </w:pPr>
             <w:r>
               <w:rPr>
                 <w:rFonts w:asciiTheme="majorBidi" w:hAnsiTheme="majorBidi" w:cstheme="majorBidi"/>
+                <w:sz w:val="28"/>
+                <w:szCs w:val="28"/>
               </w:rPr>
               <w:t>74.7%</w:t>
             </w:r>
@@ -3801,11 +3821,15 @@
             <w:pPr>
               <w:rPr>
                 <w:rFonts w:asciiTheme="majorBidi" w:hAnsiTheme="majorBidi" w:cstheme="majorBidi"/>
+                <w:sz w:val="28"/>
+                <w:szCs w:val="28"/>
               </w:rPr>
             </w:pPr>
             <w:r>
               <w:rPr>
                 <w:rFonts w:asciiTheme="majorBidi" w:hAnsiTheme="majorBidi" w:cstheme="majorBidi"/>
+                <w:sz w:val="28"/>
+                <w:szCs w:val="28"/>
               </w:rPr>
               <w:t>Confusion Matrix</w:t>
             </w:r>
@@ -3819,11 +3843,15 @@
             <w:pPr>
               <w:rPr>
                 <w:rFonts w:asciiTheme="majorBidi" w:hAnsiTheme="majorBidi" w:cstheme="majorBidi"/>
+                <w:sz w:val="28"/>
+                <w:szCs w:val="28"/>
               </w:rPr>
             </w:pPr>
             <w:r>
               <w:rPr>
                 <w:rFonts w:asciiTheme="majorBidi" w:hAnsiTheme="majorBidi" w:cstheme="majorBidi"/>
+                <w:sz w:val="28"/>
+                <w:szCs w:val="28"/>
               </w:rPr>
               <w:t>[[88, 14], [25, 27]]</w:t>
             </w:r>
@@ -3932,6 +3960,8 @@
         </w:numPr>
         <w:rPr>
           <w:rFonts w:asciiTheme="majorBidi" w:hAnsiTheme="majorBidi" w:cstheme="majorBidi"/>
+          <w:sz w:val="28"/>
+          <w:szCs w:val="28"/>
         </w:rPr>
       </w:pPr>
       <w:r>
@@ -3939,12 +3969,16 @@
           <w:rFonts w:asciiTheme="majorBidi" w:hAnsiTheme="majorBidi" w:cstheme="majorBidi"/>
           <w:b/>
           <w:bCs/>
+          <w:sz w:val="28"/>
+          <w:szCs w:val="28"/>
         </w:rPr>
         <w:t>Overall Performance</w:t>
       </w:r>
       <w:r>
         <w:rPr>
           <w:rFonts w:asciiTheme="majorBidi" w:hAnsiTheme="majorBidi" w:cstheme="majorBidi"/>
+          <w:sz w:val="28"/>
+          <w:szCs w:val="28"/>
         </w:rPr>
         <w:t xml:space="preserve">: The model achieved an accuracy of </w:t>
       </w:r>
@@ -3953,12 +3987,16 @@
           <w:rFonts w:asciiTheme="majorBidi" w:hAnsiTheme="majorBidi" w:cstheme="majorBidi"/>
           <w:b/>
           <w:bCs/>
+          <w:sz w:val="28"/>
+          <w:szCs w:val="28"/>
         </w:rPr>
         <w:t>74.7%</w:t>
       </w:r>
       <w:r>
         <w:rPr>
           <w:rFonts w:asciiTheme="majorBidi" w:hAnsiTheme="majorBidi" w:cstheme="majorBidi"/>
+          <w:sz w:val="28"/>
+          <w:szCs w:val="28"/>
         </w:rPr>
         <w:t>, which means it correctly predicted the outcome for approximately 3 out of every 4 patients in the test set.</w:t>
       </w:r>
@@ -3972,6 +4010,8 @@
         </w:numPr>
         <w:rPr>
           <w:rFonts w:asciiTheme="majorBidi" w:hAnsiTheme="majorBidi" w:cstheme="majorBidi"/>
+          <w:sz w:val="28"/>
+          <w:szCs w:val="28"/>
         </w:rPr>
       </w:pPr>
       <w:r>
@@ -3979,12 +4019,16 @@
           <w:rFonts w:asciiTheme="majorBidi" w:hAnsiTheme="majorBidi" w:cstheme="majorBidi"/>
           <w:b/>
           <w:bCs/>
+          <w:sz w:val="28"/>
+          <w:szCs w:val="28"/>
         </w:rPr>
         <w:t>Confusion Matrix Breakdown</w:t>
       </w:r>
       <w:r>
         <w:rPr>
           <w:rFonts w:asciiTheme="majorBidi" w:hAnsiTheme="majorBidi" w:cstheme="majorBidi"/>
+          <w:sz w:val="28"/>
+          <w:szCs w:val="28"/>
         </w:rPr>
         <w:t>:</w:t>
       </w:r>
@@ -3998,6 +4042,8 @@
         </w:numPr>
         <w:rPr>
           <w:rFonts w:asciiTheme="majorBidi" w:hAnsiTheme="majorBidi" w:cstheme="majorBidi"/>
+          <w:sz w:val="28"/>
+          <w:szCs w:val="28"/>
         </w:rPr>
       </w:pPr>
       <w:r>
@@ -4005,12 +4051,16 @@
           <w:rFonts w:asciiTheme="majorBidi" w:hAnsiTheme="majorBidi" w:cstheme="majorBidi"/>
           <w:b/>
           <w:bCs/>
+          <w:sz w:val="28"/>
+          <w:szCs w:val="28"/>
         </w:rPr>
         <w:t>True Negatives (TN) = 88</w:t>
       </w:r>
       <w:r>
         <w:rPr>
           <w:rFonts w:asciiTheme="majorBidi" w:hAnsiTheme="majorBidi" w:cstheme="majorBidi"/>
+          <w:sz w:val="28"/>
+          <w:szCs w:val="28"/>
         </w:rPr>
         <w:t>: 88 non-diabetic patients were correctly identified.</w:t>
       </w:r>
@@ -4024,6 +4074,8 @@
         </w:numPr>
         <w:rPr>
           <w:rFonts w:asciiTheme="majorBidi" w:hAnsiTheme="majorBidi" w:cstheme="majorBidi"/>
+          <w:sz w:val="28"/>
+          <w:szCs w:val="28"/>
         </w:rPr>
       </w:pPr>
       <w:r>
@@ -4031,12 +4083,16 @@
           <w:rFonts w:asciiTheme="majorBidi" w:hAnsiTheme="majorBidi" w:cstheme="majorBidi"/>
           <w:b/>
           <w:bCs/>
+          <w:sz w:val="28"/>
+          <w:szCs w:val="28"/>
         </w:rPr>
         <w:t>False Positives (FP) = 14</w:t>
       </w:r>
       <w:r>
         <w:rPr>
           <w:rFonts w:asciiTheme="majorBidi" w:hAnsiTheme="majorBidi" w:cstheme="majorBidi"/>
+          <w:sz w:val="28"/>
+          <w:szCs w:val="28"/>
         </w:rPr>
         <w:t>: 14 non-diabetic patients were incorrectly identified as diabetic.</w:t>
       </w:r>
@@ -4050,6 +4106,8 @@
         </w:numPr>
         <w:rPr>
           <w:rFonts w:asciiTheme="majorBidi" w:hAnsiTheme="majorBidi" w:cstheme="majorBidi"/>
+          <w:sz w:val="28"/>
+          <w:szCs w:val="28"/>
         </w:rPr>
       </w:pPr>
       <w:r>
@@ -4057,12 +4115,17 @@
           <w:rFonts w:asciiTheme="majorBidi" w:hAnsiTheme="majorBidi" w:cstheme="majorBidi"/>
           <w:b/>
           <w:bCs/>
-        </w:rPr>
+          <w:sz w:val="28"/>
+          <w:szCs w:val="28"/>
+        </w:rPr>
+        <w:lastRenderedPageBreak/>
         <w:t>True Positives (TP) = 27</w:t>
       </w:r>
       <w:r>
         <w:rPr>
           <w:rFonts w:asciiTheme="majorBidi" w:hAnsiTheme="majorBidi" w:cstheme="majorBidi"/>
+          <w:sz w:val="28"/>
+          <w:szCs w:val="28"/>
         </w:rPr>
         <w:t>: 27 diabetic patients were correctly identified.</w:t>
       </w:r>
@@ -4076,6 +4139,8 @@
         </w:numPr>
         <w:rPr>
           <w:rFonts w:asciiTheme="majorBidi" w:hAnsiTheme="majorBidi" w:cstheme="majorBidi"/>
+          <w:sz w:val="28"/>
+          <w:szCs w:val="28"/>
         </w:rPr>
       </w:pPr>
       <w:r>
@@ -4083,12 +4148,16 @@
           <w:rFonts w:asciiTheme="majorBidi" w:hAnsiTheme="majorBidi" w:cstheme="majorBidi"/>
           <w:b/>
           <w:bCs/>
+          <w:sz w:val="28"/>
+          <w:szCs w:val="28"/>
         </w:rPr>
         <w:t>False Negatives (FN) = 25</w:t>
       </w:r>
       <w:r>
         <w:rPr>
           <w:rFonts w:asciiTheme="majorBidi" w:hAnsiTheme="majorBidi" w:cstheme="majorBidi"/>
+          <w:sz w:val="28"/>
+          <w:szCs w:val="28"/>
         </w:rPr>
         <w:t>: 25 diabetic patients were incorrectly identified as non-diabetic. This is the most serious type of error in a medical context, as it could lead to a lack of necessary treatment.</w:t>
       </w:r>
@@ -4102,6 +4171,8 @@
         </w:numPr>
         <w:rPr>
           <w:rFonts w:asciiTheme="majorBidi" w:hAnsiTheme="majorBidi" w:cstheme="majorBidi"/>
+          <w:sz w:val="28"/>
+          <w:szCs w:val="28"/>
         </w:rPr>
       </w:pPr>
       <w:r>
@@ -4109,13 +4180,16 @@
           <w:rFonts w:asciiTheme="majorBidi" w:hAnsiTheme="majorBidi" w:cstheme="majorBidi"/>
           <w:b/>
           <w:bCs/>
-        </w:rPr>
-        <w:lastRenderedPageBreak/>
+          <w:sz w:val="28"/>
+          <w:szCs w:val="28"/>
+        </w:rPr>
         <w:t>Key Insight</w:t>
       </w:r>
       <w:r>
         <w:rPr>
           <w:rFonts w:asciiTheme="majorBidi" w:hAnsiTheme="majorBidi" w:cstheme="majorBidi"/>
+          <w:sz w:val="28"/>
+          <w:szCs w:val="28"/>
         </w:rPr>
         <w:t>: While the overall accuracy is reasonable, the model struggles with identifying diabetic patients (high number of False Negatives). This may be due to the simplicity of the model or the class imbalance in the dataset.</w:t>
       </w:r>
@@ -4287,48 +4361,10 @@
     </w:p>
     <w:p>
       <w:pPr>
-        <w:ind w:left="720"/>
-        <w:rPr>
-          <w:rFonts w:asciiTheme="majorBidi" w:hAnsiTheme="majorBidi" w:cstheme="majorBidi"/>
-          <w:sz w:val="28"/>
-          <w:szCs w:val="28"/>
-        </w:rPr>
-      </w:pPr>
-    </w:p>
-    <w:p>
-      <w:pPr>
-        <w:ind w:left="720"/>
-        <w:rPr>
-          <w:rFonts w:asciiTheme="majorBidi" w:hAnsiTheme="majorBidi" w:cstheme="majorBidi"/>
-          <w:sz w:val="28"/>
-          <w:szCs w:val="28"/>
-        </w:rPr>
-      </w:pPr>
-    </w:p>
-    <w:p>
-      <w:pPr>
-        <w:ind w:left="720"/>
-        <w:rPr>
-          <w:rFonts w:asciiTheme="majorBidi" w:hAnsiTheme="majorBidi" w:cstheme="majorBidi"/>
-          <w:sz w:val="28"/>
-          <w:szCs w:val="28"/>
-        </w:rPr>
-      </w:pPr>
-    </w:p>
-    <w:p>
-      <w:pPr>
-        <w:ind w:left="720"/>
-        <w:rPr>
-          <w:rFonts w:asciiTheme="majorBidi" w:hAnsiTheme="majorBidi" w:cstheme="majorBidi"/>
-          <w:sz w:val="28"/>
-          <w:szCs w:val="28"/>
-        </w:rPr>
-      </w:pPr>
-    </w:p>
-    <w:p>
-      <w:pPr>
-        <w:rPr>
-          <w:rFonts w:asciiTheme="majorBidi" w:hAnsiTheme="majorBidi" w:cstheme="majorBidi"/>
+        <w:rPr>
+          <w:rFonts w:asciiTheme="majorBidi" w:hAnsiTheme="majorBidi" w:cstheme="majorBidi"/>
+          <w:sz w:val="28"/>
+          <w:szCs w:val="28"/>
         </w:rPr>
       </w:pPr>
     </w:p>
@@ -4594,11 +4630,15 @@
         <w:pStyle w:val="NormalWeb"/>
         <w:rPr>
           <w:rFonts w:asciiTheme="majorBidi" w:hAnsiTheme="majorBidi" w:cstheme="majorBidi"/>
-        </w:rPr>
-      </w:pPr>
-      <w:r>
-        <w:rPr>
-          <w:rFonts w:asciiTheme="majorBidi" w:hAnsiTheme="majorBidi" w:cstheme="majorBidi"/>
+          <w:sz w:val="28"/>
+          <w:szCs w:val="28"/>
+        </w:rPr>
+      </w:pPr>
+      <w:r>
+        <w:rPr>
+          <w:rFonts w:asciiTheme="majorBidi" w:hAnsiTheme="majorBidi" w:cstheme="majorBidi"/>
+          <w:sz w:val="28"/>
+          <w:szCs w:val="28"/>
         </w:rPr>
         <w:t xml:space="preserve">The K-Nearest Neighbor algorithm provided a solid baseline for predicting diabetes, achieving </w:t>
       </w:r>
@@ -4607,12 +4647,16 @@
           <w:rFonts w:asciiTheme="majorBidi" w:hAnsiTheme="majorBidi" w:cstheme="majorBidi"/>
           <w:b/>
           <w:bCs/>
+          <w:sz w:val="28"/>
+          <w:szCs w:val="28"/>
         </w:rPr>
         <w:t>74.7% accuracy</w:t>
       </w:r>
       <w:r>
         <w:rPr>
           <w:rFonts w:asciiTheme="majorBidi" w:hAnsiTheme="majorBidi" w:cstheme="majorBidi"/>
+          <w:sz w:val="28"/>
+          <w:szCs w:val="28"/>
         </w:rPr>
         <w:t xml:space="preserve"> after proper feature scaling. The results show that KNN can effectively identify patterns in medical data but also highlight its limitations, particularly in correctly classifying the minority class (diabetic patients). The model serves as a strong starting point for further analysis and improvement.</w:t>
       </w:r>
@@ -4657,6 +4701,8 @@
         </w:numPr>
         <w:rPr>
           <w:rFonts w:asciiTheme="majorBidi" w:hAnsiTheme="majorBidi" w:cstheme="majorBidi"/>
+          <w:sz w:val="28"/>
+          <w:szCs w:val="28"/>
         </w:rPr>
       </w:pPr>
       <w:r>
@@ -4664,12 +4710,16 @@
           <w:rFonts w:asciiTheme="majorBidi" w:hAnsiTheme="majorBidi" w:cstheme="majorBidi"/>
           <w:b/>
           <w:bCs/>
+          <w:sz w:val="28"/>
+          <w:szCs w:val="28"/>
         </w:rPr>
         <w:t>Choice of 'k'</w:t>
       </w:r>
       <w:r>
         <w:rPr>
           <w:rFonts w:asciiTheme="majorBidi" w:hAnsiTheme="majorBidi" w:cstheme="majorBidi"/>
+          <w:sz w:val="28"/>
+          <w:szCs w:val="28"/>
         </w:rPr>
         <w:t>: The value k=11 was selected manually. A more robust approach, such as cross-validation, could be used to find the optimal 'k' value.</w:t>
       </w:r>
@@ -4683,6 +4733,8 @@
         </w:numPr>
         <w:rPr>
           <w:rFonts w:asciiTheme="majorBidi" w:hAnsiTheme="majorBidi" w:cstheme="majorBidi"/>
+          <w:sz w:val="28"/>
+          <w:szCs w:val="28"/>
         </w:rPr>
       </w:pPr>
       <w:r>
@@ -4690,12 +4742,16 @@
           <w:rFonts w:asciiTheme="majorBidi" w:hAnsiTheme="majorBidi" w:cstheme="majorBidi"/>
           <w:b/>
           <w:bCs/>
+          <w:sz w:val="28"/>
+          <w:szCs w:val="28"/>
         </w:rPr>
         <w:t>Computational Cost</w:t>
       </w:r>
       <w:r>
         <w:rPr>
           <w:rFonts w:asciiTheme="majorBidi" w:hAnsiTheme="majorBidi" w:cstheme="majorBidi"/>
+          <w:sz w:val="28"/>
+          <w:szCs w:val="28"/>
         </w:rPr>
         <w:t>: KNN can be slow and memory-intensive on very large datasets since it needs to store all training data and calculate distances for each new prediction.</w:t>
       </w:r>
@@ -4709,6 +4765,8 @@
         </w:numPr>
         <w:rPr>
           <w:rFonts w:asciiTheme="majorBidi" w:hAnsiTheme="majorBidi" w:cstheme="majorBidi"/>
+          <w:sz w:val="28"/>
+          <w:szCs w:val="28"/>
         </w:rPr>
       </w:pPr>
       <w:r>
@@ -4716,12 +4774,16 @@
           <w:rFonts w:asciiTheme="majorBidi" w:hAnsiTheme="majorBidi" w:cstheme="majorBidi"/>
           <w:b/>
           <w:bCs/>
+          <w:sz w:val="28"/>
+          <w:szCs w:val="28"/>
         </w:rPr>
         <w:t>Curse of Dimensionality</w:t>
       </w:r>
       <w:r>
         <w:rPr>
           <w:rFonts w:asciiTheme="majorBidi" w:hAnsiTheme="majorBidi" w:cstheme="majorBidi"/>
+          <w:sz w:val="28"/>
+          <w:szCs w:val="28"/>
         </w:rPr>
         <w:t>: The model's performance can degrade as the number of features increases.</w:t>
       </w:r>
@@ -4766,6 +4828,8 @@
         </w:numPr>
         <w:rPr>
           <w:rFonts w:asciiTheme="majorBidi" w:hAnsiTheme="majorBidi" w:cstheme="majorBidi"/>
+          <w:sz w:val="28"/>
+          <w:szCs w:val="28"/>
         </w:rPr>
       </w:pPr>
       <w:r>
@@ -4773,12 +4837,16 @@
           <w:rFonts w:asciiTheme="majorBidi" w:hAnsiTheme="majorBidi" w:cstheme="majorBidi"/>
           <w:b/>
           <w:bCs/>
+          <w:sz w:val="28"/>
+          <w:szCs w:val="28"/>
         </w:rPr>
         <w:t>Optimize 'k'</w:t>
       </w:r>
       <w:r>
         <w:rPr>
           <w:rFonts w:asciiTheme="majorBidi" w:hAnsiTheme="majorBidi" w:cstheme="majorBidi"/>
+          <w:sz w:val="28"/>
+          <w:szCs w:val="28"/>
         </w:rPr>
         <w:t xml:space="preserve">: Implement an automated method (e.g., </w:t>
       </w:r>
@@ -4786,6 +4854,8 @@
       <w:r>
         <w:rPr>
           <w:rFonts w:asciiTheme="majorBidi" w:hAnsiTheme="majorBidi" w:cstheme="majorBidi"/>
+          <w:sz w:val="28"/>
+          <w:szCs w:val="28"/>
         </w:rPr>
         <w:t>GridSearchCV</w:t>
       </w:r>
@@ -4793,6 +4863,8 @@
       <w:r>
         <w:rPr>
           <w:rFonts w:asciiTheme="majorBidi" w:hAnsiTheme="majorBidi" w:cstheme="majorBidi"/>
+          <w:sz w:val="28"/>
+          <w:szCs w:val="28"/>
         </w:rPr>
         <w:t xml:space="preserve"> or a for-loop with cross-validation) to find the best value for 'k'.</w:t>
       </w:r>
@@ -4806,6 +4878,8 @@
         </w:numPr>
         <w:rPr>
           <w:rFonts w:asciiTheme="majorBidi" w:hAnsiTheme="majorBidi" w:cstheme="majorBidi"/>
+          <w:sz w:val="28"/>
+          <w:szCs w:val="28"/>
         </w:rPr>
       </w:pPr>
       <w:r>
@@ -4813,12 +4887,16 @@
           <w:rFonts w:asciiTheme="majorBidi" w:hAnsiTheme="majorBidi" w:cstheme="majorBidi"/>
           <w:b/>
           <w:bCs/>
+          <w:sz w:val="28"/>
+          <w:szCs w:val="28"/>
         </w:rPr>
         <w:t>Address Class Imbalance</w:t>
       </w:r>
       <w:r>
         <w:rPr>
           <w:rFonts w:asciiTheme="majorBidi" w:hAnsiTheme="majorBidi" w:cstheme="majorBidi"/>
+          <w:sz w:val="28"/>
+          <w:szCs w:val="28"/>
         </w:rPr>
         <w:t>: Use techniques like SMOTE (Synthetic Minority Over-sampling Technique) to create a more balanced training dataset, which could improve the prediction of diabetic cases.</w:t>
       </w:r>
@@ -4832,6 +4910,8 @@
         </w:numPr>
         <w:rPr>
           <w:rFonts w:asciiTheme="majorBidi" w:hAnsiTheme="majorBidi" w:cstheme="majorBidi"/>
+          <w:sz w:val="28"/>
+          <w:szCs w:val="28"/>
         </w:rPr>
       </w:pPr>
       <w:r>
@@ -4839,12 +4919,16 @@
           <w:rFonts w:asciiTheme="majorBidi" w:hAnsiTheme="majorBidi" w:cstheme="majorBidi"/>
           <w:b/>
           <w:bCs/>
+          <w:sz w:val="28"/>
+          <w:szCs w:val="28"/>
         </w:rPr>
         <w:t>Compare Algorithms</w:t>
       </w:r>
       <w:r>
         <w:rPr>
           <w:rFonts w:asciiTheme="majorBidi" w:hAnsiTheme="majorBidi" w:cstheme="majorBidi"/>
+          <w:sz w:val="28"/>
+          <w:szCs w:val="28"/>
         </w:rPr>
         <w:t>: Evaluate other classification models like Logistic Regression, Support Vector Machines (SVM), or Random Forest to see if they can achieve higher accuracy or reduce the False Negative rate.</w:t>
       </w:r>
@@ -4907,51 +4991,6 @@
     <w:p>
       <w:pPr>
         <w:pStyle w:val="NormalWeb"/>
-        <w:ind w:left="720"/>
-        <w:rPr>
-          <w:rFonts w:asciiTheme="majorBidi" w:hAnsiTheme="majorBidi" w:cstheme="majorBidi"/>
-          <w:b/>
-          <w:bCs/>
-        </w:rPr>
-      </w:pPr>
-    </w:p>
-    <w:p>
-      <w:pPr>
-        <w:pStyle w:val="NormalWeb"/>
-        <w:ind w:left="720"/>
-        <w:rPr>
-          <w:rFonts w:asciiTheme="majorBidi" w:hAnsiTheme="majorBidi" w:cstheme="majorBidi"/>
-          <w:b/>
-          <w:bCs/>
-        </w:rPr>
-      </w:pPr>
-    </w:p>
-    <w:p>
-      <w:pPr>
-        <w:pStyle w:val="NormalWeb"/>
-        <w:ind w:left="720"/>
-        <w:rPr>
-          <w:rFonts w:asciiTheme="majorBidi" w:hAnsiTheme="majorBidi" w:cstheme="majorBidi"/>
-          <w:b/>
-          <w:bCs/>
-        </w:rPr>
-      </w:pPr>
-    </w:p>
-    <w:p>
-      <w:pPr>
-        <w:pStyle w:val="NormalWeb"/>
-        <w:ind w:left="720"/>
-        <w:rPr>
-          <w:rFonts w:asciiTheme="majorBidi" w:hAnsiTheme="majorBidi" w:cstheme="majorBidi"/>
-          <w:b/>
-          <w:bCs/>
-        </w:rPr>
-      </w:pPr>
-    </w:p>
-    <w:p>
-      <w:pPr>
-        <w:pStyle w:val="NormalWeb"/>
-        <w:ind w:left="720"/>
         <w:rPr>
           <w:rFonts w:asciiTheme="majorBidi" w:hAnsiTheme="majorBidi" w:cstheme="majorBidi"/>
         </w:rPr>

</xml_diff>

<commit_message>
Updated Task 2 document with new revisions and content enhancements.
</commit_message>
<xml_diff>
--- a/Tasks/FA23BCS117_FA23BCS108_Task2_KNN/FA23BCS117_FA23BCS108_Task2_KNN.docx
+++ b/Tasks/FA23BCS117_FA23BCS108_Task2_KNN/FA23BCS117_FA23BCS108_Task2_KNN.docx
@@ -3073,8 +3073,18 @@
           <w:sz w:val="28"/>
           <w:szCs w:val="28"/>
         </w:rPr>
-        <w:t>)</w:t>
-      </w:r>
+        <w:t>).</w:t>
+      </w:r>
+    </w:p>
+    <w:p>
+      <w:pPr>
+        <w:pStyle w:val="NormalWeb"/>
+        <w:rPr>
+          <w:rFonts w:asciiTheme="majorBidi" w:hAnsiTheme="majorBidi" w:cstheme="majorBidi"/>
+          <w:sz w:val="28"/>
+          <w:szCs w:val="28"/>
+        </w:rPr>
+      </w:pPr>
     </w:p>
     <w:p>
       <w:pPr>
@@ -3095,7 +3105,6 @@
           <w:bCs/>
           <w:color w:val="000000"/>
         </w:rPr>
-        <w:lastRenderedPageBreak/>
         <w:t>Methodology</w:t>
       </w:r>
       <w:r>
@@ -3647,6 +3656,7 @@
           <w:bCs/>
           <w:color w:val="000000"/>
         </w:rPr>
+        <w:lastRenderedPageBreak/>
         <w:t>Results and Analysis:</w:t>
       </w:r>
       <w:bookmarkEnd w:id="12"/>
@@ -3655,11 +3665,15 @@
       <w:pPr>
         <w:rPr>
           <w:rFonts w:asciiTheme="majorBidi" w:hAnsiTheme="majorBidi" w:cstheme="majorBidi"/>
-        </w:rPr>
-      </w:pPr>
-      <w:r>
-        <w:rPr>
-          <w:rFonts w:asciiTheme="majorBidi" w:hAnsiTheme="majorBidi" w:cstheme="majorBidi"/>
+          <w:sz w:val="28"/>
+          <w:szCs w:val="28"/>
+        </w:rPr>
+      </w:pPr>
+      <w:r>
+        <w:rPr>
+          <w:rFonts w:asciiTheme="majorBidi" w:hAnsiTheme="majorBidi" w:cstheme="majorBidi"/>
+          <w:sz w:val="28"/>
+          <w:szCs w:val="28"/>
         </w:rPr>
         <w:t>The model was evaluated on the 20% test set, which consisted of 154 samples.</w:t>
       </w:r>
@@ -3682,7 +3696,6 @@
           <w:bCs/>
           <w:color w:val="000000" w:themeColor="text1"/>
         </w:rPr>
-        <w:lastRenderedPageBreak/>
         <w:t>Classification Results:</w:t>
       </w:r>
       <w:bookmarkEnd w:id="13"/>
@@ -3694,8 +3707,8 @@
         <w:tblLook w:val="04A0" w:firstRow="1" w:lastRow="0" w:firstColumn="1" w:lastColumn="0" w:noHBand="0" w:noVBand="1"/>
       </w:tblPr>
       <w:tblGrid>
-        <w:gridCol w:w="4513"/>
-        <w:gridCol w:w="4503"/>
+        <w:gridCol w:w="4515"/>
+        <w:gridCol w:w="4501"/>
       </w:tblGrid>
       <w:tr>
         <w:tc>
@@ -3709,6 +3722,8 @@
                 <w:rFonts w:asciiTheme="majorBidi" w:hAnsiTheme="majorBidi" w:cstheme="majorBidi"/>
                 <w:b/>
                 <w:bCs/>
+                <w:sz w:val="28"/>
+                <w:szCs w:val="28"/>
               </w:rPr>
             </w:pPr>
             <w:r>
@@ -3716,6 +3731,8 @@
                 <w:rFonts w:asciiTheme="majorBidi" w:hAnsiTheme="majorBidi" w:cstheme="majorBidi"/>
                 <w:b/>
                 <w:bCs/>
+                <w:sz w:val="28"/>
+                <w:szCs w:val="28"/>
               </w:rPr>
               <w:t>Metric</w:t>
             </w:r>
@@ -3732,6 +3749,8 @@
                 <w:rFonts w:asciiTheme="majorBidi" w:hAnsiTheme="majorBidi" w:cstheme="majorBidi"/>
                 <w:b/>
                 <w:bCs/>
+                <w:sz w:val="28"/>
+                <w:szCs w:val="28"/>
               </w:rPr>
             </w:pPr>
             <w:r>
@@ -3739,6 +3758,8 @@
                 <w:rFonts w:asciiTheme="majorBidi" w:hAnsiTheme="majorBidi" w:cstheme="majorBidi"/>
                 <w:b/>
                 <w:bCs/>
+                <w:sz w:val="28"/>
+                <w:szCs w:val="28"/>
               </w:rPr>
               <w:t>Result</w:t>
             </w:r>
@@ -3754,11 +3775,15 @@
             <w:pPr>
               <w:rPr>
                 <w:rFonts w:asciiTheme="majorBidi" w:hAnsiTheme="majorBidi" w:cstheme="majorBidi"/>
+                <w:sz w:val="28"/>
+                <w:szCs w:val="28"/>
               </w:rPr>
             </w:pPr>
             <w:r>
               <w:rPr>
                 <w:rFonts w:asciiTheme="majorBidi" w:hAnsiTheme="majorBidi" w:cstheme="majorBidi"/>
+                <w:sz w:val="28"/>
+                <w:szCs w:val="28"/>
               </w:rPr>
               <w:t>Accuracy Score</w:t>
             </w:r>
@@ -3772,11 +3797,15 @@
             <w:pPr>
               <w:rPr>
                 <w:rFonts w:asciiTheme="majorBidi" w:hAnsiTheme="majorBidi" w:cstheme="majorBidi"/>
+                <w:sz w:val="28"/>
+                <w:szCs w:val="28"/>
               </w:rPr>
             </w:pPr>
             <w:r>
               <w:rPr>
                 <w:rFonts w:asciiTheme="majorBidi" w:hAnsiTheme="majorBidi" w:cstheme="majorBidi"/>
+                <w:sz w:val="28"/>
+                <w:szCs w:val="28"/>
               </w:rPr>
               <w:t>74.7%</w:t>
             </w:r>
@@ -3792,11 +3821,15 @@
             <w:pPr>
               <w:rPr>
                 <w:rFonts w:asciiTheme="majorBidi" w:hAnsiTheme="majorBidi" w:cstheme="majorBidi"/>
+                <w:sz w:val="28"/>
+                <w:szCs w:val="28"/>
               </w:rPr>
             </w:pPr>
             <w:r>
               <w:rPr>
                 <w:rFonts w:asciiTheme="majorBidi" w:hAnsiTheme="majorBidi" w:cstheme="majorBidi"/>
+                <w:sz w:val="28"/>
+                <w:szCs w:val="28"/>
               </w:rPr>
               <w:t>Confusion Matrix</w:t>
             </w:r>
@@ -3810,11 +3843,15 @@
             <w:pPr>
               <w:rPr>
                 <w:rFonts w:asciiTheme="majorBidi" w:hAnsiTheme="majorBidi" w:cstheme="majorBidi"/>
+                <w:sz w:val="28"/>
+                <w:szCs w:val="28"/>
               </w:rPr>
             </w:pPr>
             <w:r>
               <w:rPr>
                 <w:rFonts w:asciiTheme="majorBidi" w:hAnsiTheme="majorBidi" w:cstheme="majorBidi"/>
+                <w:sz w:val="28"/>
+                <w:szCs w:val="28"/>
               </w:rPr>
               <w:t>[[88, 14], [25, 27]]</w:t>
             </w:r>
@@ -3923,6 +3960,8 @@
         </w:numPr>
         <w:rPr>
           <w:rFonts w:asciiTheme="majorBidi" w:hAnsiTheme="majorBidi" w:cstheme="majorBidi"/>
+          <w:sz w:val="28"/>
+          <w:szCs w:val="28"/>
         </w:rPr>
       </w:pPr>
       <w:r>
@@ -3930,12 +3969,16 @@
           <w:rFonts w:asciiTheme="majorBidi" w:hAnsiTheme="majorBidi" w:cstheme="majorBidi"/>
           <w:b/>
           <w:bCs/>
+          <w:sz w:val="28"/>
+          <w:szCs w:val="28"/>
         </w:rPr>
         <w:t>Overall Performance</w:t>
       </w:r>
       <w:r>
         <w:rPr>
           <w:rFonts w:asciiTheme="majorBidi" w:hAnsiTheme="majorBidi" w:cstheme="majorBidi"/>
+          <w:sz w:val="28"/>
+          <w:szCs w:val="28"/>
         </w:rPr>
         <w:t xml:space="preserve">: The model achieved an accuracy of </w:t>
       </w:r>
@@ -3944,12 +3987,16 @@
           <w:rFonts w:asciiTheme="majorBidi" w:hAnsiTheme="majorBidi" w:cstheme="majorBidi"/>
           <w:b/>
           <w:bCs/>
+          <w:sz w:val="28"/>
+          <w:szCs w:val="28"/>
         </w:rPr>
         <w:t>74.7%</w:t>
       </w:r>
       <w:r>
         <w:rPr>
           <w:rFonts w:asciiTheme="majorBidi" w:hAnsiTheme="majorBidi" w:cstheme="majorBidi"/>
+          <w:sz w:val="28"/>
+          <w:szCs w:val="28"/>
         </w:rPr>
         <w:t>, which means it correctly predicted the outcome for approximately 3 out of every 4 patients in the test set.</w:t>
       </w:r>
@@ -3963,6 +4010,8 @@
         </w:numPr>
         <w:rPr>
           <w:rFonts w:asciiTheme="majorBidi" w:hAnsiTheme="majorBidi" w:cstheme="majorBidi"/>
+          <w:sz w:val="28"/>
+          <w:szCs w:val="28"/>
         </w:rPr>
       </w:pPr>
       <w:r>
@@ -3970,12 +4019,16 @@
           <w:rFonts w:asciiTheme="majorBidi" w:hAnsiTheme="majorBidi" w:cstheme="majorBidi"/>
           <w:b/>
           <w:bCs/>
+          <w:sz w:val="28"/>
+          <w:szCs w:val="28"/>
         </w:rPr>
         <w:t>Confusion Matrix Breakdown</w:t>
       </w:r>
       <w:r>
         <w:rPr>
           <w:rFonts w:asciiTheme="majorBidi" w:hAnsiTheme="majorBidi" w:cstheme="majorBidi"/>
+          <w:sz w:val="28"/>
+          <w:szCs w:val="28"/>
         </w:rPr>
         <w:t>:</w:t>
       </w:r>
@@ -3989,6 +4042,8 @@
         </w:numPr>
         <w:rPr>
           <w:rFonts w:asciiTheme="majorBidi" w:hAnsiTheme="majorBidi" w:cstheme="majorBidi"/>
+          <w:sz w:val="28"/>
+          <w:szCs w:val="28"/>
         </w:rPr>
       </w:pPr>
       <w:r>
@@ -3996,12 +4051,16 @@
           <w:rFonts w:asciiTheme="majorBidi" w:hAnsiTheme="majorBidi" w:cstheme="majorBidi"/>
           <w:b/>
           <w:bCs/>
+          <w:sz w:val="28"/>
+          <w:szCs w:val="28"/>
         </w:rPr>
         <w:t>True Negatives (TN) = 88</w:t>
       </w:r>
       <w:r>
         <w:rPr>
           <w:rFonts w:asciiTheme="majorBidi" w:hAnsiTheme="majorBidi" w:cstheme="majorBidi"/>
+          <w:sz w:val="28"/>
+          <w:szCs w:val="28"/>
         </w:rPr>
         <w:t>: 88 non-diabetic patients were correctly identified.</w:t>
       </w:r>
@@ -4015,6 +4074,8 @@
         </w:numPr>
         <w:rPr>
           <w:rFonts w:asciiTheme="majorBidi" w:hAnsiTheme="majorBidi" w:cstheme="majorBidi"/>
+          <w:sz w:val="28"/>
+          <w:szCs w:val="28"/>
         </w:rPr>
       </w:pPr>
       <w:r>
@@ -4022,12 +4083,16 @@
           <w:rFonts w:asciiTheme="majorBidi" w:hAnsiTheme="majorBidi" w:cstheme="majorBidi"/>
           <w:b/>
           <w:bCs/>
+          <w:sz w:val="28"/>
+          <w:szCs w:val="28"/>
         </w:rPr>
         <w:t>False Positives (FP) = 14</w:t>
       </w:r>
       <w:r>
         <w:rPr>
           <w:rFonts w:asciiTheme="majorBidi" w:hAnsiTheme="majorBidi" w:cstheme="majorBidi"/>
+          <w:sz w:val="28"/>
+          <w:szCs w:val="28"/>
         </w:rPr>
         <w:t>: 14 non-diabetic patients were incorrectly identified as diabetic.</w:t>
       </w:r>
@@ -4041,6 +4106,8 @@
         </w:numPr>
         <w:rPr>
           <w:rFonts w:asciiTheme="majorBidi" w:hAnsiTheme="majorBidi" w:cstheme="majorBidi"/>
+          <w:sz w:val="28"/>
+          <w:szCs w:val="28"/>
         </w:rPr>
       </w:pPr>
       <w:r>
@@ -4048,12 +4115,17 @@
           <w:rFonts w:asciiTheme="majorBidi" w:hAnsiTheme="majorBidi" w:cstheme="majorBidi"/>
           <w:b/>
           <w:bCs/>
-        </w:rPr>
+          <w:sz w:val="28"/>
+          <w:szCs w:val="28"/>
+        </w:rPr>
+        <w:lastRenderedPageBreak/>
         <w:t>True Positives (TP) = 27</w:t>
       </w:r>
       <w:r>
         <w:rPr>
           <w:rFonts w:asciiTheme="majorBidi" w:hAnsiTheme="majorBidi" w:cstheme="majorBidi"/>
+          <w:sz w:val="28"/>
+          <w:szCs w:val="28"/>
         </w:rPr>
         <w:t>: 27 diabetic patients were correctly identified.</w:t>
       </w:r>
@@ -4067,6 +4139,8 @@
         </w:numPr>
         <w:rPr>
           <w:rFonts w:asciiTheme="majorBidi" w:hAnsiTheme="majorBidi" w:cstheme="majorBidi"/>
+          <w:sz w:val="28"/>
+          <w:szCs w:val="28"/>
         </w:rPr>
       </w:pPr>
       <w:r>
@@ -4074,12 +4148,16 @@
           <w:rFonts w:asciiTheme="majorBidi" w:hAnsiTheme="majorBidi" w:cstheme="majorBidi"/>
           <w:b/>
           <w:bCs/>
+          <w:sz w:val="28"/>
+          <w:szCs w:val="28"/>
         </w:rPr>
         <w:t>False Negatives (FN) = 25</w:t>
       </w:r>
       <w:r>
         <w:rPr>
           <w:rFonts w:asciiTheme="majorBidi" w:hAnsiTheme="majorBidi" w:cstheme="majorBidi"/>
+          <w:sz w:val="28"/>
+          <w:szCs w:val="28"/>
         </w:rPr>
         <w:t>: 25 diabetic patients were incorrectly identified as non-diabetic. This is the most serious type of error in a medical context, as it could lead to a lack of necessary treatment.</w:t>
       </w:r>
@@ -4093,6 +4171,8 @@
         </w:numPr>
         <w:rPr>
           <w:rFonts w:asciiTheme="majorBidi" w:hAnsiTheme="majorBidi" w:cstheme="majorBidi"/>
+          <w:sz w:val="28"/>
+          <w:szCs w:val="28"/>
         </w:rPr>
       </w:pPr>
       <w:r>
@@ -4100,12 +4180,16 @@
           <w:rFonts w:asciiTheme="majorBidi" w:hAnsiTheme="majorBidi" w:cstheme="majorBidi"/>
           <w:b/>
           <w:bCs/>
+          <w:sz w:val="28"/>
+          <w:szCs w:val="28"/>
         </w:rPr>
         <w:t>Key Insight</w:t>
       </w:r>
       <w:r>
         <w:rPr>
           <w:rFonts w:asciiTheme="majorBidi" w:hAnsiTheme="majorBidi" w:cstheme="majorBidi"/>
+          <w:sz w:val="28"/>
+          <w:szCs w:val="28"/>
         </w:rPr>
         <w:t>: While the overall accuracy is reasonable, the model struggles with identifying diabetic patients (high number of False Negatives). This may be due to the simplicity of the model or the class imbalance in the dataset.</w:t>
       </w:r>
@@ -4277,48 +4361,10 @@
     </w:p>
     <w:p>
       <w:pPr>
-        <w:ind w:left="720"/>
-        <w:rPr>
-          <w:rFonts w:asciiTheme="majorBidi" w:hAnsiTheme="majorBidi" w:cstheme="majorBidi"/>
-          <w:sz w:val="28"/>
-          <w:szCs w:val="28"/>
-        </w:rPr>
-      </w:pPr>
-    </w:p>
-    <w:p>
-      <w:pPr>
-        <w:ind w:left="720"/>
-        <w:rPr>
-          <w:rFonts w:asciiTheme="majorBidi" w:hAnsiTheme="majorBidi" w:cstheme="majorBidi"/>
-          <w:sz w:val="28"/>
-          <w:szCs w:val="28"/>
-        </w:rPr>
-      </w:pPr>
-    </w:p>
-    <w:p>
-      <w:pPr>
-        <w:ind w:left="720"/>
-        <w:rPr>
-          <w:rFonts w:asciiTheme="majorBidi" w:hAnsiTheme="majorBidi" w:cstheme="majorBidi"/>
-          <w:sz w:val="28"/>
-          <w:szCs w:val="28"/>
-        </w:rPr>
-      </w:pPr>
-    </w:p>
-    <w:p>
-      <w:pPr>
-        <w:ind w:left="720"/>
-        <w:rPr>
-          <w:rFonts w:asciiTheme="majorBidi" w:hAnsiTheme="majorBidi" w:cstheme="majorBidi"/>
-          <w:sz w:val="28"/>
-          <w:szCs w:val="28"/>
-        </w:rPr>
-      </w:pPr>
-    </w:p>
-    <w:p>
-      <w:pPr>
-        <w:rPr>
-          <w:rFonts w:asciiTheme="majorBidi" w:hAnsiTheme="majorBidi" w:cstheme="majorBidi"/>
+        <w:rPr>
+          <w:rFonts w:asciiTheme="majorBidi" w:hAnsiTheme="majorBidi" w:cstheme="majorBidi"/>
+          <w:sz w:val="28"/>
+          <w:szCs w:val="28"/>
         </w:rPr>
       </w:pPr>
     </w:p>
@@ -4347,6 +4393,7 @@
           <w:bCs/>
           <w:color w:val="000000"/>
         </w:rPr>
+        <w:lastRenderedPageBreak/>
         <w:t>List of Figures:</w:t>
       </w:r>
       <w:bookmarkEnd w:id="15"/>
@@ -4573,6 +4620,7 @@
           <w:bCs/>
           <w:color w:val="000000"/>
         </w:rPr>
+        <w:lastRenderedPageBreak/>
         <w:t>Conclusion:</w:t>
       </w:r>
       <w:bookmarkEnd w:id="16"/>
@@ -4582,11 +4630,15 @@
         <w:pStyle w:val="NormalWeb"/>
         <w:rPr>
           <w:rFonts w:asciiTheme="majorBidi" w:hAnsiTheme="majorBidi" w:cstheme="majorBidi"/>
-        </w:rPr>
-      </w:pPr>
-      <w:r>
-        <w:rPr>
-          <w:rFonts w:asciiTheme="majorBidi" w:hAnsiTheme="majorBidi" w:cstheme="majorBidi"/>
+          <w:sz w:val="28"/>
+          <w:szCs w:val="28"/>
+        </w:rPr>
+      </w:pPr>
+      <w:r>
+        <w:rPr>
+          <w:rFonts w:asciiTheme="majorBidi" w:hAnsiTheme="majorBidi" w:cstheme="majorBidi"/>
+          <w:sz w:val="28"/>
+          <w:szCs w:val="28"/>
         </w:rPr>
         <w:t xml:space="preserve">The K-Nearest Neighbor algorithm provided a solid baseline for predicting diabetes, achieving </w:t>
       </w:r>
@@ -4595,21 +4647,18 @@
           <w:rFonts w:asciiTheme="majorBidi" w:hAnsiTheme="majorBidi" w:cstheme="majorBidi"/>
           <w:b/>
           <w:bCs/>
+          <w:sz w:val="28"/>
+          <w:szCs w:val="28"/>
         </w:rPr>
         <w:t>74.7% accuracy</w:t>
       </w:r>
       <w:r>
         <w:rPr>
           <w:rFonts w:asciiTheme="majorBidi" w:hAnsiTheme="majorBidi" w:cstheme="majorBidi"/>
-        </w:rPr>
-        <w:t xml:space="preserve"> after proper feature scaling. The results show that KNN can effectively identify patterns in medical data but also highlight its limitations, particularly in </w:t>
-      </w:r>
-      <w:r>
-        <w:rPr>
-          <w:rFonts w:asciiTheme="majorBidi" w:hAnsiTheme="majorBidi" w:cstheme="majorBidi"/>
-        </w:rPr>
-        <w:lastRenderedPageBreak/>
-        <w:t>correctly classifying the minority class (diabetic patients). The model serves as a strong starting point for further analysis and improvement.</w:t>
+          <w:sz w:val="28"/>
+          <w:szCs w:val="28"/>
+        </w:rPr>
+        <w:t xml:space="preserve"> after proper feature scaling. The results show that KNN can effectively identify patterns in medical data but also highlight its limitations, particularly in correctly classifying the minority class (diabetic patients). The model serves as a strong starting point for further analysis and improvement.</w:t>
       </w:r>
     </w:p>
     <w:p>
@@ -4652,6 +4701,8 @@
         </w:numPr>
         <w:rPr>
           <w:rFonts w:asciiTheme="majorBidi" w:hAnsiTheme="majorBidi" w:cstheme="majorBidi"/>
+          <w:sz w:val="28"/>
+          <w:szCs w:val="28"/>
         </w:rPr>
       </w:pPr>
       <w:r>
@@ -4659,12 +4710,16 @@
           <w:rFonts w:asciiTheme="majorBidi" w:hAnsiTheme="majorBidi" w:cstheme="majorBidi"/>
           <w:b/>
           <w:bCs/>
+          <w:sz w:val="28"/>
+          <w:szCs w:val="28"/>
         </w:rPr>
         <w:t>Choice of 'k'</w:t>
       </w:r>
       <w:r>
         <w:rPr>
           <w:rFonts w:asciiTheme="majorBidi" w:hAnsiTheme="majorBidi" w:cstheme="majorBidi"/>
+          <w:sz w:val="28"/>
+          <w:szCs w:val="28"/>
         </w:rPr>
         <w:t>: The value k=11 was selected manually. A more robust approach, such as cross-validation, could be used to find the optimal 'k' value.</w:t>
       </w:r>
@@ -4678,6 +4733,8 @@
         </w:numPr>
         <w:rPr>
           <w:rFonts w:asciiTheme="majorBidi" w:hAnsiTheme="majorBidi" w:cstheme="majorBidi"/>
+          <w:sz w:val="28"/>
+          <w:szCs w:val="28"/>
         </w:rPr>
       </w:pPr>
       <w:r>
@@ -4685,12 +4742,16 @@
           <w:rFonts w:asciiTheme="majorBidi" w:hAnsiTheme="majorBidi" w:cstheme="majorBidi"/>
           <w:b/>
           <w:bCs/>
+          <w:sz w:val="28"/>
+          <w:szCs w:val="28"/>
         </w:rPr>
         <w:t>Computational Cost</w:t>
       </w:r>
       <w:r>
         <w:rPr>
           <w:rFonts w:asciiTheme="majorBidi" w:hAnsiTheme="majorBidi" w:cstheme="majorBidi"/>
+          <w:sz w:val="28"/>
+          <w:szCs w:val="28"/>
         </w:rPr>
         <w:t>: KNN can be slow and memory-intensive on very large datasets since it needs to store all training data and calculate distances for each new prediction.</w:t>
       </w:r>
@@ -4704,6 +4765,8 @@
         </w:numPr>
         <w:rPr>
           <w:rFonts w:asciiTheme="majorBidi" w:hAnsiTheme="majorBidi" w:cstheme="majorBidi"/>
+          <w:sz w:val="28"/>
+          <w:szCs w:val="28"/>
         </w:rPr>
       </w:pPr>
       <w:r>
@@ -4711,12 +4774,16 @@
           <w:rFonts w:asciiTheme="majorBidi" w:hAnsiTheme="majorBidi" w:cstheme="majorBidi"/>
           <w:b/>
           <w:bCs/>
+          <w:sz w:val="28"/>
+          <w:szCs w:val="28"/>
         </w:rPr>
         <w:t>Curse of Dimensionality</w:t>
       </w:r>
       <w:r>
         <w:rPr>
           <w:rFonts w:asciiTheme="majorBidi" w:hAnsiTheme="majorBidi" w:cstheme="majorBidi"/>
+          <w:sz w:val="28"/>
+          <w:szCs w:val="28"/>
         </w:rPr>
         <w:t>: The model's performance can degrade as the number of features increases.</w:t>
       </w:r>
@@ -4761,6 +4828,8 @@
         </w:numPr>
         <w:rPr>
           <w:rFonts w:asciiTheme="majorBidi" w:hAnsiTheme="majorBidi" w:cstheme="majorBidi"/>
+          <w:sz w:val="28"/>
+          <w:szCs w:val="28"/>
         </w:rPr>
       </w:pPr>
       <w:r>
@@ -4768,12 +4837,16 @@
           <w:rFonts w:asciiTheme="majorBidi" w:hAnsiTheme="majorBidi" w:cstheme="majorBidi"/>
           <w:b/>
           <w:bCs/>
+          <w:sz w:val="28"/>
+          <w:szCs w:val="28"/>
         </w:rPr>
         <w:t>Optimize 'k'</w:t>
       </w:r>
       <w:r>
         <w:rPr>
           <w:rFonts w:asciiTheme="majorBidi" w:hAnsiTheme="majorBidi" w:cstheme="majorBidi"/>
+          <w:sz w:val="28"/>
+          <w:szCs w:val="28"/>
         </w:rPr>
         <w:t xml:space="preserve">: Implement an automated method (e.g., </w:t>
       </w:r>
@@ -4781,6 +4854,8 @@
       <w:r>
         <w:rPr>
           <w:rFonts w:asciiTheme="majorBidi" w:hAnsiTheme="majorBidi" w:cstheme="majorBidi"/>
+          <w:sz w:val="28"/>
+          <w:szCs w:val="28"/>
         </w:rPr>
         <w:t>GridSearchCV</w:t>
       </w:r>
@@ -4788,6 +4863,8 @@
       <w:r>
         <w:rPr>
           <w:rFonts w:asciiTheme="majorBidi" w:hAnsiTheme="majorBidi" w:cstheme="majorBidi"/>
+          <w:sz w:val="28"/>
+          <w:szCs w:val="28"/>
         </w:rPr>
         <w:t xml:space="preserve"> or a for-loop with cross-validation) to find the best value for 'k'.</w:t>
       </w:r>
@@ -4801,6 +4878,8 @@
         </w:numPr>
         <w:rPr>
           <w:rFonts w:asciiTheme="majorBidi" w:hAnsiTheme="majorBidi" w:cstheme="majorBidi"/>
+          <w:sz w:val="28"/>
+          <w:szCs w:val="28"/>
         </w:rPr>
       </w:pPr>
       <w:r>
@@ -4808,12 +4887,16 @@
           <w:rFonts w:asciiTheme="majorBidi" w:hAnsiTheme="majorBidi" w:cstheme="majorBidi"/>
           <w:b/>
           <w:bCs/>
+          <w:sz w:val="28"/>
+          <w:szCs w:val="28"/>
         </w:rPr>
         <w:t>Address Class Imbalance</w:t>
       </w:r>
       <w:r>
         <w:rPr>
           <w:rFonts w:asciiTheme="majorBidi" w:hAnsiTheme="majorBidi" w:cstheme="majorBidi"/>
+          <w:sz w:val="28"/>
+          <w:szCs w:val="28"/>
         </w:rPr>
         <w:t>: Use techniques like SMOTE (Synthetic Minority Over-sampling Technique) to create a more balanced training dataset, which could improve the prediction of diabetic cases.</w:t>
       </w:r>
@@ -4827,6 +4910,8 @@
         </w:numPr>
         <w:rPr>
           <w:rFonts w:asciiTheme="majorBidi" w:hAnsiTheme="majorBidi" w:cstheme="majorBidi"/>
+          <w:sz w:val="28"/>
+          <w:szCs w:val="28"/>
         </w:rPr>
       </w:pPr>
       <w:r>
@@ -4834,12 +4919,16 @@
           <w:rFonts w:asciiTheme="majorBidi" w:hAnsiTheme="majorBidi" w:cstheme="majorBidi"/>
           <w:b/>
           <w:bCs/>
+          <w:sz w:val="28"/>
+          <w:szCs w:val="28"/>
         </w:rPr>
         <w:t>Compare Algorithms</w:t>
       </w:r>
       <w:r>
         <w:rPr>
           <w:rFonts w:asciiTheme="majorBidi" w:hAnsiTheme="majorBidi" w:cstheme="majorBidi"/>
+          <w:sz w:val="28"/>
+          <w:szCs w:val="28"/>
         </w:rPr>
         <w:t>: Evaluate other classification models like Logistic Regression, Support Vector Machines (SVM), or Random Forest to see if they can achieve higher accuracy or reduce the False Negative rate.</w:t>
       </w:r>
@@ -4902,51 +4991,6 @@
     <w:p>
       <w:pPr>
         <w:pStyle w:val="NormalWeb"/>
-        <w:ind w:left="720"/>
-        <w:rPr>
-          <w:rFonts w:asciiTheme="majorBidi" w:hAnsiTheme="majorBidi" w:cstheme="majorBidi"/>
-          <w:b/>
-          <w:bCs/>
-        </w:rPr>
-      </w:pPr>
-    </w:p>
-    <w:p>
-      <w:pPr>
-        <w:pStyle w:val="NormalWeb"/>
-        <w:ind w:left="720"/>
-        <w:rPr>
-          <w:rFonts w:asciiTheme="majorBidi" w:hAnsiTheme="majorBidi" w:cstheme="majorBidi"/>
-          <w:b/>
-          <w:bCs/>
-        </w:rPr>
-      </w:pPr>
-    </w:p>
-    <w:p>
-      <w:pPr>
-        <w:pStyle w:val="NormalWeb"/>
-        <w:ind w:left="720"/>
-        <w:rPr>
-          <w:rFonts w:asciiTheme="majorBidi" w:hAnsiTheme="majorBidi" w:cstheme="majorBidi"/>
-          <w:b/>
-          <w:bCs/>
-        </w:rPr>
-      </w:pPr>
-    </w:p>
-    <w:p>
-      <w:pPr>
-        <w:pStyle w:val="NormalWeb"/>
-        <w:ind w:left="720"/>
-        <w:rPr>
-          <w:rFonts w:asciiTheme="majorBidi" w:hAnsiTheme="majorBidi" w:cstheme="majorBidi"/>
-          <w:b/>
-          <w:bCs/>
-        </w:rPr>
-      </w:pPr>
-    </w:p>
-    <w:p>
-      <w:pPr>
-        <w:pStyle w:val="NormalWeb"/>
-        <w:ind w:left="720"/>
         <w:rPr>
           <w:rFonts w:asciiTheme="majorBidi" w:hAnsiTheme="majorBidi" w:cstheme="majorBidi"/>
         </w:rPr>
@@ -4970,6 +5014,7 @@
           <w:bCs/>
           <w:color w:val="000000" w:themeColor="text1"/>
         </w:rPr>
+        <w:lastRenderedPageBreak/>
         <w:t>References:</w:t>
       </w:r>
       <w:bookmarkEnd w:id="19"/>
@@ -5036,7 +5081,6 @@
         <w:rPr>
           <w:rFonts w:asciiTheme="majorBidi" w:hAnsiTheme="majorBidi" w:cstheme="majorBidi"/>
         </w:rPr>
-        <w:lastRenderedPageBreak/>
         <w:t xml:space="preserve">Smith, J. W., Everhart, J. E., Dickson, W. C., Knowler, W. C., &amp; Johannes, R. S. (1988). </w:t>
       </w:r>
       <w:r>

</xml_diff>

<commit_message>
Changed the file extension for the task 1 and 2 doc
</commit_message>
<xml_diff>
--- a/Tasks/FA23BCS117_FA23BCS108_Task2_KNN/FA23BCS117_FA23BCS108_Task2_KNN.docx
+++ b/Tasks/FA23BCS117_FA23BCS108_Task2_KNN/FA23BCS117_FA23BCS108_Task2_KNN.docx
@@ -3073,18 +3073,8 @@
           <w:sz w:val="28"/>
           <w:szCs w:val="28"/>
         </w:rPr>
-        <w:t>).</w:t>
-      </w:r>
-    </w:p>
-    <w:p>
-      <w:pPr>
-        <w:pStyle w:val="NormalWeb"/>
-        <w:rPr>
-          <w:rFonts w:asciiTheme="majorBidi" w:hAnsiTheme="majorBidi" w:cstheme="majorBidi"/>
-          <w:sz w:val="28"/>
-          <w:szCs w:val="28"/>
-        </w:rPr>
-      </w:pPr>
+        <w:t>)</w:t>
+      </w:r>
     </w:p>
     <w:p>
       <w:pPr>
@@ -3105,6 +3095,7 @@
           <w:bCs/>
           <w:color w:val="000000"/>
         </w:rPr>
+        <w:lastRenderedPageBreak/>
         <w:t>Methodology</w:t>
       </w:r>
       <w:r>
@@ -3656,42 +3647,42 @@
           <w:bCs/>
           <w:color w:val="000000"/>
         </w:rPr>
+        <w:t>Results and Analysis:</w:t>
+      </w:r>
+      <w:bookmarkEnd w:id="12"/>
+    </w:p>
+    <w:p>
+      <w:pPr>
+        <w:rPr>
+          <w:rFonts w:asciiTheme="majorBidi" w:hAnsiTheme="majorBidi" w:cstheme="majorBidi"/>
+        </w:rPr>
+      </w:pPr>
+      <w:r>
+        <w:rPr>
+          <w:rFonts w:asciiTheme="majorBidi" w:hAnsiTheme="majorBidi" w:cstheme="majorBidi"/>
+        </w:rPr>
+        <w:t>The model was evaluated on the 20% test set, which consisted of 154 samples.</w:t>
+      </w:r>
+    </w:p>
+    <w:p>
+      <w:pPr>
+        <w:pStyle w:val="Heading3"/>
+        <w:rPr>
+          <w:rFonts w:asciiTheme="majorBidi" w:hAnsiTheme="majorBidi" w:cstheme="majorBidi"/>
+          <w:b/>
+          <w:bCs/>
+          <w:color w:val="000000" w:themeColor="text1"/>
+        </w:rPr>
+      </w:pPr>
+      <w:bookmarkStart w:id="13" w:name="_Toc209709198"/>
+      <w:r>
+        <w:rPr>
+          <w:rFonts w:asciiTheme="majorBidi" w:hAnsiTheme="majorBidi" w:cstheme="majorBidi"/>
+          <w:b/>
+          <w:bCs/>
+          <w:color w:val="000000" w:themeColor="text1"/>
+        </w:rPr>
         <w:lastRenderedPageBreak/>
-        <w:t>Results and Analysis:</w:t>
-      </w:r>
-      <w:bookmarkEnd w:id="12"/>
-    </w:p>
-    <w:p>
-      <w:pPr>
-        <w:rPr>
-          <w:rFonts w:asciiTheme="majorBidi" w:hAnsiTheme="majorBidi" w:cstheme="majorBidi"/>
-        </w:rPr>
-      </w:pPr>
-      <w:r>
-        <w:rPr>
-          <w:rFonts w:asciiTheme="majorBidi" w:hAnsiTheme="majorBidi" w:cstheme="majorBidi"/>
-        </w:rPr>
-        <w:t>The model was evaluated on the 20% test set, which consisted of 154 samples.</w:t>
-      </w:r>
-    </w:p>
-    <w:p>
-      <w:pPr>
-        <w:pStyle w:val="Heading3"/>
-        <w:rPr>
-          <w:rFonts w:asciiTheme="majorBidi" w:hAnsiTheme="majorBidi" w:cstheme="majorBidi"/>
-          <w:b/>
-          <w:bCs/>
-          <w:color w:val="000000" w:themeColor="text1"/>
-        </w:rPr>
-      </w:pPr>
-      <w:bookmarkStart w:id="13" w:name="_Toc209709198"/>
-      <w:r>
-        <w:rPr>
-          <w:rFonts w:asciiTheme="majorBidi" w:hAnsiTheme="majorBidi" w:cstheme="majorBidi"/>
-          <w:b/>
-          <w:bCs/>
-          <w:color w:val="000000" w:themeColor="text1"/>
-        </w:rPr>
         <w:t>Classification Results:</w:t>
       </w:r>
       <w:bookmarkEnd w:id="13"/>
@@ -4110,7 +4101,6 @@
           <w:b/>
           <w:bCs/>
         </w:rPr>
-        <w:lastRenderedPageBreak/>
         <w:t>Key Insight</w:t>
       </w:r>
       <w:r>
@@ -4357,7 +4347,6 @@
           <w:bCs/>
           <w:color w:val="000000"/>
         </w:rPr>
-        <w:lastRenderedPageBreak/>
         <w:t>List of Figures:</w:t>
       </w:r>
       <w:bookmarkEnd w:id="15"/>
@@ -4584,37 +4573,43 @@
           <w:bCs/>
           <w:color w:val="000000"/>
         </w:rPr>
+        <w:t>Conclusion:</w:t>
+      </w:r>
+      <w:bookmarkEnd w:id="16"/>
+    </w:p>
+    <w:p>
+      <w:pPr>
+        <w:pStyle w:val="NormalWeb"/>
+        <w:rPr>
+          <w:rFonts w:asciiTheme="majorBidi" w:hAnsiTheme="majorBidi" w:cstheme="majorBidi"/>
+        </w:rPr>
+      </w:pPr>
+      <w:r>
+        <w:rPr>
+          <w:rFonts w:asciiTheme="majorBidi" w:hAnsiTheme="majorBidi" w:cstheme="majorBidi"/>
+        </w:rPr>
+        <w:t xml:space="preserve">The K-Nearest Neighbor algorithm provided a solid baseline for predicting diabetes, achieving </w:t>
+      </w:r>
+      <w:r>
+        <w:rPr>
+          <w:rFonts w:asciiTheme="majorBidi" w:hAnsiTheme="majorBidi" w:cstheme="majorBidi"/>
+          <w:b/>
+          <w:bCs/>
+        </w:rPr>
+        <w:t>74.7% accuracy</w:t>
+      </w:r>
+      <w:r>
+        <w:rPr>
+          <w:rFonts w:asciiTheme="majorBidi" w:hAnsiTheme="majorBidi" w:cstheme="majorBidi"/>
+        </w:rPr>
+        <w:t xml:space="preserve"> after proper feature scaling. The results show that KNN can effectively identify patterns in medical data but also highlight its limitations, particularly in </w:t>
+      </w:r>
+      <w:r>
+        <w:rPr>
+          <w:rFonts w:asciiTheme="majorBidi" w:hAnsiTheme="majorBidi" w:cstheme="majorBidi"/>
+        </w:rPr>
         <w:lastRenderedPageBreak/>
-        <w:t>Conclusion:</w:t>
-      </w:r>
-      <w:bookmarkEnd w:id="16"/>
-    </w:p>
-    <w:p>
-      <w:pPr>
-        <w:pStyle w:val="NormalWeb"/>
-        <w:rPr>
-          <w:rFonts w:asciiTheme="majorBidi" w:hAnsiTheme="majorBidi" w:cstheme="majorBidi"/>
-        </w:rPr>
-      </w:pPr>
-      <w:r>
-        <w:rPr>
-          <w:rFonts w:asciiTheme="majorBidi" w:hAnsiTheme="majorBidi" w:cstheme="majorBidi"/>
-        </w:rPr>
-        <w:t xml:space="preserve">The K-Nearest Neighbor algorithm provided a solid baseline for predicting diabetes, achieving </w:t>
-      </w:r>
-      <w:r>
-        <w:rPr>
-          <w:rFonts w:asciiTheme="majorBidi" w:hAnsiTheme="majorBidi" w:cstheme="majorBidi"/>
-          <w:b/>
-          <w:bCs/>
-        </w:rPr>
-        <w:t>74.7% accuracy</w:t>
-      </w:r>
-      <w:r>
-        <w:rPr>
-          <w:rFonts w:asciiTheme="majorBidi" w:hAnsiTheme="majorBidi" w:cstheme="majorBidi"/>
-        </w:rPr>
-        <w:t xml:space="preserve"> after proper feature scaling. The results show that KNN can effectively identify patterns in medical data but also highlight its limitations, particularly in correctly classifying the minority class (diabetic patients). The model serves as a strong starting point for further analysis and improvement.</w:t>
+        <w:t>correctly classifying the minority class (diabetic patients). The model serves as a strong starting point for further analysis and improvement.</w:t>
       </w:r>
     </w:p>
     <w:p>
@@ -4975,7 +4970,6 @@
           <w:bCs/>
           <w:color w:val="000000" w:themeColor="text1"/>
         </w:rPr>
-        <w:lastRenderedPageBreak/>
         <w:t>References:</w:t>
       </w:r>
       <w:bookmarkEnd w:id="19"/>
@@ -5042,6 +5036,7 @@
         <w:rPr>
           <w:rFonts w:asciiTheme="majorBidi" w:hAnsiTheme="majorBidi" w:cstheme="majorBidi"/>
         </w:rPr>
+        <w:lastRenderedPageBreak/>
         <w:t xml:space="preserve">Smith, J. W., Everhart, J. E., Dickson, W. C., Knowler, W. C., &amp; Johannes, R. S. (1988). </w:t>
       </w:r>
       <w:r>

</xml_diff>

<commit_message>
Updated Task 3 document with formatting corrections and content revisions, including removal of unnecessary whitespace. Added new presentation files for Task 2 and Task 3.
</commit_message>
<xml_diff>
--- a/Tasks/FA23BCS117_FA23BCS108_Task2_KNN/FA23BCS117_FA23BCS108_Task2_KNN.docx
+++ b/Tasks/FA23BCS117_FA23BCS108_Task2_KNN/FA23BCS117_FA23BCS108_Task2_KNN.docx
@@ -3476,7 +3476,7 @@
         <w:pStyle w:val="NormalWeb"/>
         <w:numPr>
           <w:ilvl w:val="1"/>
-          <w:numId w:val="15"/>
+          <w:numId w:val="22"/>
         </w:numPr>
         <w:rPr>
           <w:rFonts w:asciiTheme="majorBidi" w:hAnsiTheme="majorBidi" w:cstheme="majorBidi"/>
@@ -3511,7 +3511,7 @@
         <w:pStyle w:val="NormalWeb"/>
         <w:numPr>
           <w:ilvl w:val="1"/>
-          <w:numId w:val="15"/>
+          <w:numId w:val="22"/>
         </w:numPr>
         <w:rPr>
           <w:rFonts w:asciiTheme="majorBidi" w:hAnsiTheme="majorBidi" w:cstheme="majorBidi"/>
@@ -3546,7 +3546,7 @@
         <w:pStyle w:val="NormalWeb"/>
         <w:numPr>
           <w:ilvl w:val="1"/>
-          <w:numId w:val="15"/>
+          <w:numId w:val="22"/>
         </w:numPr>
         <w:rPr>
           <w:rFonts w:asciiTheme="majorBidi" w:hAnsiTheme="majorBidi" w:cstheme="majorBidi"/>
@@ -3581,7 +3581,7 @@
         <w:pStyle w:val="NormalWeb"/>
         <w:numPr>
           <w:ilvl w:val="1"/>
-          <w:numId w:val="15"/>
+          <w:numId w:val="22"/>
         </w:numPr>
         <w:rPr>
           <w:rFonts w:asciiTheme="majorBidi" w:hAnsiTheme="majorBidi" w:cstheme="majorBidi"/>
@@ -4038,7 +4038,7 @@
         <w:pStyle w:val="NormalWeb"/>
         <w:numPr>
           <w:ilvl w:val="1"/>
-          <w:numId w:val="16"/>
+          <w:numId w:val="20"/>
         </w:numPr>
         <w:rPr>
           <w:rFonts w:asciiTheme="majorBidi" w:hAnsiTheme="majorBidi" w:cstheme="majorBidi"/>
@@ -4070,7 +4070,7 @@
         <w:pStyle w:val="NormalWeb"/>
         <w:numPr>
           <w:ilvl w:val="1"/>
-          <w:numId w:val="16"/>
+          <w:numId w:val="20"/>
         </w:numPr>
         <w:rPr>
           <w:rFonts w:asciiTheme="majorBidi" w:hAnsiTheme="majorBidi" w:cstheme="majorBidi"/>
@@ -4102,7 +4102,7 @@
         <w:pStyle w:val="NormalWeb"/>
         <w:numPr>
           <w:ilvl w:val="1"/>
-          <w:numId w:val="16"/>
+          <w:numId w:val="21"/>
         </w:numPr>
         <w:rPr>
           <w:rFonts w:asciiTheme="majorBidi" w:hAnsiTheme="majorBidi" w:cstheme="majorBidi"/>
@@ -4135,7 +4135,7 @@
         <w:pStyle w:val="NormalWeb"/>
         <w:numPr>
           <w:ilvl w:val="1"/>
-          <w:numId w:val="16"/>
+          <w:numId w:val="21"/>
         </w:numPr>
         <w:rPr>
           <w:rFonts w:asciiTheme="majorBidi" w:hAnsiTheme="majorBidi" w:cstheme="majorBidi"/>
@@ -4393,7 +4393,6 @@
           <w:bCs/>
           <w:color w:val="000000"/>
         </w:rPr>
-        <w:lastRenderedPageBreak/>
         <w:t>List of Figures:</w:t>
       </w:r>
       <w:bookmarkEnd w:id="15"/>
@@ -5283,6 +5282,296 @@
 <file path=word/numbering.xml><?xml version="1.0" encoding="utf-8"?>
 <w:numbering xmlns:wpc="http://schemas.microsoft.com/office/word/2010/wordprocessingCanvas" xmlns:cx="http://schemas.microsoft.com/office/drawing/2014/chartex" xmlns:cx1="http://schemas.microsoft.com/office/drawing/2015/9/8/chartex" xmlns:cx2="http://schemas.microsoft.com/office/drawing/2015/10/21/chartex" xmlns:cx3="http://schemas.microsoft.com/office/drawing/2016/5/9/chartex" xmlns:cx4="http://schemas.microsoft.com/office/drawing/2016/5/10/chartex" xmlns:cx5="http://schemas.microsoft.com/office/drawing/2016/5/11/chartex" xmlns:cx6="http://schemas.microsoft.com/office/drawing/2016/5/12/chartex" xmlns:cx7="http://schemas.microsoft.com/office/drawing/2016/5/13/chartex" xmlns:cx8="http://schemas.microsoft.com/office/drawing/2016/5/14/chartex" xmlns:mc="http://schemas.openxmlformats.org/markup-compatibility/2006" xmlns:aink="http://schemas.microsoft.com/office/drawing/2016/ink" xmlns:am3d="http://schemas.microsoft.com/office/drawing/2017/model3d" xmlns:o="urn:schemas-microsoft-com:office:office" xmlns:oel="http://schemas.microsoft.com/office/2019/extlst" xmlns:r="http://schemas.openxmlformats.org/officeDocument/2006/relationships" xmlns:m="http://schemas.openxmlformats.org/officeDocument/2006/math" xmlns:v="urn:schemas-microsoft-com:vml" xmlns:wp14="http://schemas.microsoft.com/office/word/2010/wordprocessingDrawing" xmlns:wp="http://schemas.openxmlformats.org/drawingml/2006/wordprocessingDrawing" xmlns:w10="urn:schemas-microsoft-com:office:word" xmlns:w="http://schemas.openxmlformats.org/wordprocessingml/2006/main" xmlns:w14="http://schemas.microsoft.com/office/word/2010/wordml" xmlns:w15="http://schemas.microsoft.com/office/word/2012/wordml" xmlns:w16cex="http://schemas.microsoft.com/office/word/2018/wordml/cex" xmlns:w16cid="http://schemas.microsoft.com/office/word/2016/wordml/cid" xmlns:w16="http://schemas.microsoft.com/office/word/2018/wordml" xmlns:w16du="http://schemas.microsoft.com/office/word/2023/wordml/word16du" xmlns:w16sdtdh="http://schemas.microsoft.com/office/word/2020/wordml/sdtdatahash" xmlns:w16sdtfl="http://schemas.microsoft.com/office/word/2024/wordml/sdtformatlock" xmlns:w16se="http://schemas.microsoft.com/office/word/2015/wordml/symex" xmlns:wpg="http://schemas.microsoft.com/office/word/2010/wordprocessingGroup" xmlns:wpi="http://schemas.microsoft.com/office/word/2010/wordprocessingInk" xmlns:wne="http://schemas.microsoft.com/office/word/2006/wordml" xmlns:wps="http://schemas.microsoft.com/office/word/2010/wordprocessingShape" mc:Ignorable="w14 w15 w16se w16cid w16 w16cex w16sdtdh w16sdtfl w16du wp14">
   <w:abstractNum w:abstractNumId="0" w15:restartNumberingAfterBreak="0">
+    <w:nsid w:val="01350F5D"/>
+    <w:multiLevelType w:val="multilevel"/>
+    <w:tmpl w:val="27C04CB4"/>
+    <w:lvl w:ilvl="0">
+      <w:start w:val="1"/>
+      <w:numFmt w:val="bullet"/>
+      <w:lvlText w:val=""/>
+      <w:lvlJc w:val="left"/>
+      <w:pPr>
+        <w:tabs>
+          <w:tab w:val="num" w:pos="720"/>
+        </w:tabs>
+        <w:ind w:left="720" w:hanging="360"/>
+      </w:pPr>
+      <w:rPr>
+        <w:rFonts w:ascii="Symbol" w:hAnsi="Symbol" w:hint="default"/>
+        <w:sz w:val="20"/>
+      </w:rPr>
+    </w:lvl>
+    <w:lvl w:ilvl="1">
+      <w:start w:val="1"/>
+      <w:numFmt w:val="bullet"/>
+      <w:lvlText w:val=""/>
+      <w:lvlJc w:val="left"/>
+      <w:pPr>
+        <w:ind w:left="1440" w:hanging="360"/>
+      </w:pPr>
+      <w:rPr>
+        <w:rFonts w:ascii="Symbol" w:hAnsi="Symbol" w:hint="default"/>
+      </w:rPr>
+    </w:lvl>
+    <w:lvl w:ilvl="2" w:tentative="1">
+      <w:start w:val="1"/>
+      <w:numFmt w:val="bullet"/>
+      <w:lvlText w:val=""/>
+      <w:lvlJc w:val="left"/>
+      <w:pPr>
+        <w:tabs>
+          <w:tab w:val="num" w:pos="2160"/>
+        </w:tabs>
+        <w:ind w:left="2160" w:hanging="360"/>
+      </w:pPr>
+      <w:rPr>
+        <w:rFonts w:ascii="Wingdings" w:hAnsi="Wingdings" w:hint="default"/>
+        <w:sz w:val="20"/>
+      </w:rPr>
+    </w:lvl>
+    <w:lvl w:ilvl="3" w:tentative="1">
+      <w:start w:val="1"/>
+      <w:numFmt w:val="bullet"/>
+      <w:lvlText w:val=""/>
+      <w:lvlJc w:val="left"/>
+      <w:pPr>
+        <w:tabs>
+          <w:tab w:val="num" w:pos="2880"/>
+        </w:tabs>
+        <w:ind w:left="2880" w:hanging="360"/>
+      </w:pPr>
+      <w:rPr>
+        <w:rFonts w:ascii="Wingdings" w:hAnsi="Wingdings" w:hint="default"/>
+        <w:sz w:val="20"/>
+      </w:rPr>
+    </w:lvl>
+    <w:lvl w:ilvl="4" w:tentative="1">
+      <w:start w:val="1"/>
+      <w:numFmt w:val="bullet"/>
+      <w:lvlText w:val=""/>
+      <w:lvlJc w:val="left"/>
+      <w:pPr>
+        <w:tabs>
+          <w:tab w:val="num" w:pos="3600"/>
+        </w:tabs>
+        <w:ind w:left="3600" w:hanging="360"/>
+      </w:pPr>
+      <w:rPr>
+        <w:rFonts w:ascii="Wingdings" w:hAnsi="Wingdings" w:hint="default"/>
+        <w:sz w:val="20"/>
+      </w:rPr>
+    </w:lvl>
+    <w:lvl w:ilvl="5" w:tentative="1">
+      <w:start w:val="1"/>
+      <w:numFmt w:val="bullet"/>
+      <w:lvlText w:val=""/>
+      <w:lvlJc w:val="left"/>
+      <w:pPr>
+        <w:tabs>
+          <w:tab w:val="num" w:pos="4320"/>
+        </w:tabs>
+        <w:ind w:left="4320" w:hanging="360"/>
+      </w:pPr>
+      <w:rPr>
+        <w:rFonts w:ascii="Wingdings" w:hAnsi="Wingdings" w:hint="default"/>
+        <w:sz w:val="20"/>
+      </w:rPr>
+    </w:lvl>
+    <w:lvl w:ilvl="6" w:tentative="1">
+      <w:start w:val="1"/>
+      <w:numFmt w:val="bullet"/>
+      <w:lvlText w:val=""/>
+      <w:lvlJc w:val="left"/>
+      <w:pPr>
+        <w:tabs>
+          <w:tab w:val="num" w:pos="5040"/>
+        </w:tabs>
+        <w:ind w:left="5040" w:hanging="360"/>
+      </w:pPr>
+      <w:rPr>
+        <w:rFonts w:ascii="Wingdings" w:hAnsi="Wingdings" w:hint="default"/>
+        <w:sz w:val="20"/>
+      </w:rPr>
+    </w:lvl>
+    <w:lvl w:ilvl="7" w:tentative="1">
+      <w:start w:val="1"/>
+      <w:numFmt w:val="bullet"/>
+      <w:lvlText w:val=""/>
+      <w:lvlJc w:val="left"/>
+      <w:pPr>
+        <w:tabs>
+          <w:tab w:val="num" w:pos="5760"/>
+        </w:tabs>
+        <w:ind w:left="5760" w:hanging="360"/>
+      </w:pPr>
+      <w:rPr>
+        <w:rFonts w:ascii="Wingdings" w:hAnsi="Wingdings" w:hint="default"/>
+        <w:sz w:val="20"/>
+      </w:rPr>
+    </w:lvl>
+    <w:lvl w:ilvl="8" w:tentative="1">
+      <w:start w:val="1"/>
+      <w:numFmt w:val="bullet"/>
+      <w:lvlText w:val=""/>
+      <w:lvlJc w:val="left"/>
+      <w:pPr>
+        <w:tabs>
+          <w:tab w:val="num" w:pos="6480"/>
+        </w:tabs>
+        <w:ind w:left="6480" w:hanging="360"/>
+      </w:pPr>
+      <w:rPr>
+        <w:rFonts w:ascii="Wingdings" w:hAnsi="Wingdings" w:hint="default"/>
+        <w:sz w:val="20"/>
+      </w:rPr>
+    </w:lvl>
+  </w:abstractNum>
+  <w:abstractNum w:abstractNumId="1" w15:restartNumberingAfterBreak="0">
+    <w:nsid w:val="03DC2FD8"/>
+    <w:multiLevelType w:val="multilevel"/>
+    <w:tmpl w:val="C90A0EB2"/>
+    <w:lvl w:ilvl="0">
+      <w:start w:val="1"/>
+      <w:numFmt w:val="bullet"/>
+      <w:lvlText w:val=""/>
+      <w:lvlJc w:val="left"/>
+      <w:pPr>
+        <w:tabs>
+          <w:tab w:val="num" w:pos="720"/>
+        </w:tabs>
+        <w:ind w:left="720" w:hanging="360"/>
+      </w:pPr>
+      <w:rPr>
+        <w:rFonts w:ascii="Symbol" w:hAnsi="Symbol" w:hint="default"/>
+        <w:sz w:val="20"/>
+      </w:rPr>
+    </w:lvl>
+    <w:lvl w:ilvl="1">
+      <w:start w:val="1"/>
+      <w:numFmt w:val="bullet"/>
+      <w:lvlText w:val=""/>
+      <w:lvlJc w:val="left"/>
+      <w:pPr>
+        <w:ind w:left="1440" w:hanging="360"/>
+      </w:pPr>
+      <w:rPr>
+        <w:rFonts w:ascii="Symbol" w:hAnsi="Symbol" w:hint="default"/>
+      </w:rPr>
+    </w:lvl>
+    <w:lvl w:ilvl="2" w:tentative="1">
+      <w:start w:val="1"/>
+      <w:numFmt w:val="bullet"/>
+      <w:lvlText w:val=""/>
+      <w:lvlJc w:val="left"/>
+      <w:pPr>
+        <w:tabs>
+          <w:tab w:val="num" w:pos="2160"/>
+        </w:tabs>
+        <w:ind w:left="2160" w:hanging="360"/>
+      </w:pPr>
+      <w:rPr>
+        <w:rFonts w:ascii="Wingdings" w:hAnsi="Wingdings" w:hint="default"/>
+        <w:sz w:val="20"/>
+      </w:rPr>
+    </w:lvl>
+    <w:lvl w:ilvl="3" w:tentative="1">
+      <w:start w:val="1"/>
+      <w:numFmt w:val="bullet"/>
+      <w:lvlText w:val=""/>
+      <w:lvlJc w:val="left"/>
+      <w:pPr>
+        <w:tabs>
+          <w:tab w:val="num" w:pos="2880"/>
+        </w:tabs>
+        <w:ind w:left="2880" w:hanging="360"/>
+      </w:pPr>
+      <w:rPr>
+        <w:rFonts w:ascii="Wingdings" w:hAnsi="Wingdings" w:hint="default"/>
+        <w:sz w:val="20"/>
+      </w:rPr>
+    </w:lvl>
+    <w:lvl w:ilvl="4" w:tentative="1">
+      <w:start w:val="1"/>
+      <w:numFmt w:val="bullet"/>
+      <w:lvlText w:val=""/>
+      <w:lvlJc w:val="left"/>
+      <w:pPr>
+        <w:tabs>
+          <w:tab w:val="num" w:pos="3600"/>
+        </w:tabs>
+        <w:ind w:left="3600" w:hanging="360"/>
+      </w:pPr>
+      <w:rPr>
+        <w:rFonts w:ascii="Wingdings" w:hAnsi="Wingdings" w:hint="default"/>
+        <w:sz w:val="20"/>
+      </w:rPr>
+    </w:lvl>
+    <w:lvl w:ilvl="5" w:tentative="1">
+      <w:start w:val="1"/>
+      <w:numFmt w:val="bullet"/>
+      <w:lvlText w:val=""/>
+      <w:lvlJc w:val="left"/>
+      <w:pPr>
+        <w:tabs>
+          <w:tab w:val="num" w:pos="4320"/>
+        </w:tabs>
+        <w:ind w:left="4320" w:hanging="360"/>
+      </w:pPr>
+      <w:rPr>
+        <w:rFonts w:ascii="Wingdings" w:hAnsi="Wingdings" w:hint="default"/>
+        <w:sz w:val="20"/>
+      </w:rPr>
+    </w:lvl>
+    <w:lvl w:ilvl="6" w:tentative="1">
+      <w:start w:val="1"/>
+      <w:numFmt w:val="bullet"/>
+      <w:lvlText w:val=""/>
+      <w:lvlJc w:val="left"/>
+      <w:pPr>
+        <w:tabs>
+          <w:tab w:val="num" w:pos="5040"/>
+        </w:tabs>
+        <w:ind w:left="5040" w:hanging="360"/>
+      </w:pPr>
+      <w:rPr>
+        <w:rFonts w:ascii="Wingdings" w:hAnsi="Wingdings" w:hint="default"/>
+        <w:sz w:val="20"/>
+      </w:rPr>
+    </w:lvl>
+    <w:lvl w:ilvl="7" w:tentative="1">
+      <w:start w:val="1"/>
+      <w:numFmt w:val="bullet"/>
+      <w:lvlText w:val=""/>
+      <w:lvlJc w:val="left"/>
+      <w:pPr>
+        <w:tabs>
+          <w:tab w:val="num" w:pos="5760"/>
+        </w:tabs>
+        <w:ind w:left="5760" w:hanging="360"/>
+      </w:pPr>
+      <w:rPr>
+        <w:rFonts w:ascii="Wingdings" w:hAnsi="Wingdings" w:hint="default"/>
+        <w:sz w:val="20"/>
+      </w:rPr>
+    </w:lvl>
+    <w:lvl w:ilvl="8" w:tentative="1">
+      <w:start w:val="1"/>
+      <w:numFmt w:val="bullet"/>
+      <w:lvlText w:val=""/>
+      <w:lvlJc w:val="left"/>
+      <w:pPr>
+        <w:tabs>
+          <w:tab w:val="num" w:pos="6480"/>
+        </w:tabs>
+        <w:ind w:left="6480" w:hanging="360"/>
+      </w:pPr>
+      <w:rPr>
+        <w:rFonts w:ascii="Wingdings" w:hAnsi="Wingdings" w:hint="default"/>
+        <w:sz w:val="20"/>
+      </w:rPr>
+    </w:lvl>
+  </w:abstractNum>
+  <w:abstractNum w:abstractNumId="2" w15:restartNumberingAfterBreak="0">
     <w:nsid w:val="08891291"/>
     <w:multiLevelType w:val="multilevel"/>
     <w:tmpl w:val="04B60F60"/>
@@ -5431,7 +5720,7 @@
       </w:rPr>
     </w:lvl>
   </w:abstractNum>
-  <w:abstractNum w:abstractNumId="1" w15:restartNumberingAfterBreak="0">
+  <w:abstractNum w:abstractNumId="3" w15:restartNumberingAfterBreak="0">
     <w:nsid w:val="16A01CDC"/>
     <w:multiLevelType w:val="multilevel"/>
     <w:tmpl w:val="924AC35C"/>
@@ -5580,7 +5869,7 @@
       </w:rPr>
     </w:lvl>
   </w:abstractNum>
-  <w:abstractNum w:abstractNumId="2" w15:restartNumberingAfterBreak="0">
+  <w:abstractNum w:abstractNumId="4" w15:restartNumberingAfterBreak="0">
     <w:nsid w:val="208A03BB"/>
     <w:multiLevelType w:val="hybridMultilevel"/>
     <w:tmpl w:val="9E362D30"/>
@@ -5693,7 +5982,7 @@
       </w:rPr>
     </w:lvl>
   </w:abstractNum>
-  <w:abstractNum w:abstractNumId="3" w15:restartNumberingAfterBreak="0">
+  <w:abstractNum w:abstractNumId="5" w15:restartNumberingAfterBreak="0">
     <w:nsid w:val="355D6517"/>
     <w:multiLevelType w:val="multilevel"/>
     <w:tmpl w:val="04A44B2C"/>
@@ -5842,7 +6131,7 @@
       </w:rPr>
     </w:lvl>
   </w:abstractNum>
-  <w:abstractNum w:abstractNumId="4" w15:restartNumberingAfterBreak="0">
+  <w:abstractNum w:abstractNumId="6" w15:restartNumberingAfterBreak="0">
     <w:nsid w:val="38805321"/>
     <w:multiLevelType w:val="multilevel"/>
     <w:tmpl w:val="9D8A5314"/>
@@ -5955,7 +6244,7 @@
       </w:pPr>
     </w:lvl>
   </w:abstractNum>
-  <w:abstractNum w:abstractNumId="5" w15:restartNumberingAfterBreak="0">
+  <w:abstractNum w:abstractNumId="7" w15:restartNumberingAfterBreak="0">
     <w:nsid w:val="38ED0EBD"/>
     <w:multiLevelType w:val="multilevel"/>
     <w:tmpl w:val="34B2E808"/>
@@ -6104,7 +6393,7 @@
       </w:rPr>
     </w:lvl>
   </w:abstractNum>
-  <w:abstractNum w:abstractNumId="6" w15:restartNumberingAfterBreak="0">
+  <w:abstractNum w:abstractNumId="8" w15:restartNumberingAfterBreak="0">
     <w:nsid w:val="4DB60B07"/>
     <w:multiLevelType w:val="multilevel"/>
     <w:tmpl w:val="7068B148"/>
@@ -6253,7 +6542,7 @@
       </w:rPr>
     </w:lvl>
   </w:abstractNum>
-  <w:abstractNum w:abstractNumId="7" w15:restartNumberingAfterBreak="0">
+  <w:abstractNum w:abstractNumId="9" w15:restartNumberingAfterBreak="0">
     <w:nsid w:val="524D2CB7"/>
     <w:multiLevelType w:val="multilevel"/>
     <w:tmpl w:val="2B94514C"/>
@@ -6366,7 +6655,7 @@
       </w:pPr>
     </w:lvl>
   </w:abstractNum>
-  <w:abstractNum w:abstractNumId="8" w15:restartNumberingAfterBreak="0">
+  <w:abstractNum w:abstractNumId="10" w15:restartNumberingAfterBreak="0">
     <w:nsid w:val="52D4612E"/>
     <w:multiLevelType w:val="multilevel"/>
     <w:tmpl w:val="E294C556"/>
@@ -6515,7 +6804,7 @@
       </w:rPr>
     </w:lvl>
   </w:abstractNum>
-  <w:abstractNum w:abstractNumId="9" w15:restartNumberingAfterBreak="0">
+  <w:abstractNum w:abstractNumId="11" w15:restartNumberingAfterBreak="0">
     <w:nsid w:val="552A6934"/>
     <w:multiLevelType w:val="multilevel"/>
     <w:tmpl w:val="6670605A"/>
@@ -6664,7 +6953,7 @@
       </w:rPr>
     </w:lvl>
   </w:abstractNum>
-  <w:abstractNum w:abstractNumId="10" w15:restartNumberingAfterBreak="0">
+  <w:abstractNum w:abstractNumId="12" w15:restartNumberingAfterBreak="0">
     <w:nsid w:val="6340532F"/>
     <w:multiLevelType w:val="multilevel"/>
     <w:tmpl w:val="E5EADAFC"/>
@@ -6777,7 +7066,7 @@
       </w:pPr>
     </w:lvl>
   </w:abstractNum>
-  <w:abstractNum w:abstractNumId="11" w15:restartNumberingAfterBreak="0">
+  <w:abstractNum w:abstractNumId="13" w15:restartNumberingAfterBreak="0">
     <w:nsid w:val="69CD22A9"/>
     <w:multiLevelType w:val="multilevel"/>
     <w:tmpl w:val="EA86A5C4"/>
@@ -6926,7 +7215,7 @@
       </w:rPr>
     </w:lvl>
   </w:abstractNum>
-  <w:abstractNum w:abstractNumId="12" w15:restartNumberingAfterBreak="0">
+  <w:abstractNum w:abstractNumId="14" w15:restartNumberingAfterBreak="0">
     <w:nsid w:val="6EFD245A"/>
     <w:multiLevelType w:val="hybridMultilevel"/>
     <w:tmpl w:val="7B7A5C54"/>
@@ -7012,7 +7301,152 @@
       </w:pPr>
     </w:lvl>
   </w:abstractNum>
-  <w:abstractNum w:abstractNumId="13" w15:restartNumberingAfterBreak="0">
+  <w:abstractNum w:abstractNumId="15" w15:restartNumberingAfterBreak="0">
+    <w:nsid w:val="6F11200F"/>
+    <w:multiLevelType w:val="multilevel"/>
+    <w:tmpl w:val="3E90AA7E"/>
+    <w:lvl w:ilvl="0">
+      <w:start w:val="1"/>
+      <w:numFmt w:val="bullet"/>
+      <w:lvlText w:val=""/>
+      <w:lvlJc w:val="left"/>
+      <w:pPr>
+        <w:tabs>
+          <w:tab w:val="num" w:pos="720"/>
+        </w:tabs>
+        <w:ind w:left="720" w:hanging="360"/>
+      </w:pPr>
+      <w:rPr>
+        <w:rFonts w:ascii="Symbol" w:hAnsi="Symbol" w:hint="default"/>
+        <w:sz w:val="20"/>
+      </w:rPr>
+    </w:lvl>
+    <w:lvl w:ilvl="1">
+      <w:start w:val="1"/>
+      <w:numFmt w:val="bullet"/>
+      <w:lvlText w:val=""/>
+      <w:lvlJc w:val="left"/>
+      <w:pPr>
+        <w:ind w:left="1440" w:hanging="360"/>
+      </w:pPr>
+      <w:rPr>
+        <w:rFonts w:ascii="Symbol" w:hAnsi="Symbol" w:hint="default"/>
+      </w:rPr>
+    </w:lvl>
+    <w:lvl w:ilvl="2" w:tentative="1">
+      <w:start w:val="1"/>
+      <w:numFmt w:val="bullet"/>
+      <w:lvlText w:val=""/>
+      <w:lvlJc w:val="left"/>
+      <w:pPr>
+        <w:tabs>
+          <w:tab w:val="num" w:pos="2160"/>
+        </w:tabs>
+        <w:ind w:left="2160" w:hanging="360"/>
+      </w:pPr>
+      <w:rPr>
+        <w:rFonts w:ascii="Wingdings" w:hAnsi="Wingdings" w:hint="default"/>
+        <w:sz w:val="20"/>
+      </w:rPr>
+    </w:lvl>
+    <w:lvl w:ilvl="3" w:tentative="1">
+      <w:start w:val="1"/>
+      <w:numFmt w:val="bullet"/>
+      <w:lvlText w:val=""/>
+      <w:lvlJc w:val="left"/>
+      <w:pPr>
+        <w:tabs>
+          <w:tab w:val="num" w:pos="2880"/>
+        </w:tabs>
+        <w:ind w:left="2880" w:hanging="360"/>
+      </w:pPr>
+      <w:rPr>
+        <w:rFonts w:ascii="Wingdings" w:hAnsi="Wingdings" w:hint="default"/>
+        <w:sz w:val="20"/>
+      </w:rPr>
+    </w:lvl>
+    <w:lvl w:ilvl="4" w:tentative="1">
+      <w:start w:val="1"/>
+      <w:numFmt w:val="bullet"/>
+      <w:lvlText w:val=""/>
+      <w:lvlJc w:val="left"/>
+      <w:pPr>
+        <w:tabs>
+          <w:tab w:val="num" w:pos="3600"/>
+        </w:tabs>
+        <w:ind w:left="3600" w:hanging="360"/>
+      </w:pPr>
+      <w:rPr>
+        <w:rFonts w:ascii="Wingdings" w:hAnsi="Wingdings" w:hint="default"/>
+        <w:sz w:val="20"/>
+      </w:rPr>
+    </w:lvl>
+    <w:lvl w:ilvl="5" w:tentative="1">
+      <w:start w:val="1"/>
+      <w:numFmt w:val="bullet"/>
+      <w:lvlText w:val=""/>
+      <w:lvlJc w:val="left"/>
+      <w:pPr>
+        <w:tabs>
+          <w:tab w:val="num" w:pos="4320"/>
+        </w:tabs>
+        <w:ind w:left="4320" w:hanging="360"/>
+      </w:pPr>
+      <w:rPr>
+        <w:rFonts w:ascii="Wingdings" w:hAnsi="Wingdings" w:hint="default"/>
+        <w:sz w:val="20"/>
+      </w:rPr>
+    </w:lvl>
+    <w:lvl w:ilvl="6" w:tentative="1">
+      <w:start w:val="1"/>
+      <w:numFmt w:val="bullet"/>
+      <w:lvlText w:val=""/>
+      <w:lvlJc w:val="left"/>
+      <w:pPr>
+        <w:tabs>
+          <w:tab w:val="num" w:pos="5040"/>
+        </w:tabs>
+        <w:ind w:left="5040" w:hanging="360"/>
+      </w:pPr>
+      <w:rPr>
+        <w:rFonts w:ascii="Wingdings" w:hAnsi="Wingdings" w:hint="default"/>
+        <w:sz w:val="20"/>
+      </w:rPr>
+    </w:lvl>
+    <w:lvl w:ilvl="7" w:tentative="1">
+      <w:start w:val="1"/>
+      <w:numFmt w:val="bullet"/>
+      <w:lvlText w:val=""/>
+      <w:lvlJc w:val="left"/>
+      <w:pPr>
+        <w:tabs>
+          <w:tab w:val="num" w:pos="5760"/>
+        </w:tabs>
+        <w:ind w:left="5760" w:hanging="360"/>
+      </w:pPr>
+      <w:rPr>
+        <w:rFonts w:ascii="Wingdings" w:hAnsi="Wingdings" w:hint="default"/>
+        <w:sz w:val="20"/>
+      </w:rPr>
+    </w:lvl>
+    <w:lvl w:ilvl="8" w:tentative="1">
+      <w:start w:val="1"/>
+      <w:numFmt w:val="bullet"/>
+      <w:lvlText w:val=""/>
+      <w:lvlJc w:val="left"/>
+      <w:pPr>
+        <w:tabs>
+          <w:tab w:val="num" w:pos="6480"/>
+        </w:tabs>
+        <w:ind w:left="6480" w:hanging="360"/>
+      </w:pPr>
+      <w:rPr>
+        <w:rFonts w:ascii="Wingdings" w:hAnsi="Wingdings" w:hint="default"/>
+        <w:sz w:val="20"/>
+      </w:rPr>
+    </w:lvl>
+  </w:abstractNum>
+  <w:abstractNum w:abstractNumId="16" w15:restartNumberingAfterBreak="0">
     <w:nsid w:val="6F876791"/>
     <w:multiLevelType w:val="multilevel"/>
     <w:tmpl w:val="E3E0C904"/>
@@ -7125,7 +7559,7 @@
       </w:pPr>
     </w:lvl>
   </w:abstractNum>
-  <w:abstractNum w:abstractNumId="14" w15:restartNumberingAfterBreak="0">
+  <w:abstractNum w:abstractNumId="17" w15:restartNumberingAfterBreak="0">
     <w:nsid w:val="72B3133B"/>
     <w:multiLevelType w:val="hybridMultilevel"/>
     <w:tmpl w:val="E0A6E6A6"/>
@@ -7238,7 +7672,7 @@
       </w:rPr>
     </w:lvl>
   </w:abstractNum>
-  <w:abstractNum w:abstractNumId="15" w15:restartNumberingAfterBreak="0">
+  <w:abstractNum w:abstractNumId="18" w15:restartNumberingAfterBreak="0">
     <w:nsid w:val="755F0522"/>
     <w:multiLevelType w:val="multilevel"/>
     <w:tmpl w:val="38D486FE"/>
@@ -7387,7 +7821,7 @@
       </w:rPr>
     </w:lvl>
   </w:abstractNum>
-  <w:abstractNum w:abstractNumId="16" w15:restartNumberingAfterBreak="0">
+  <w:abstractNum w:abstractNumId="19" w15:restartNumberingAfterBreak="0">
     <w:nsid w:val="77007DA9"/>
     <w:multiLevelType w:val="multilevel"/>
     <w:tmpl w:val="2E5AB7A8"/>
@@ -7500,7 +7934,7 @@
       </w:pPr>
     </w:lvl>
   </w:abstractNum>
-  <w:abstractNum w:abstractNumId="17" w15:restartNumberingAfterBreak="0">
+  <w:abstractNum w:abstractNumId="20" w15:restartNumberingAfterBreak="0">
     <w:nsid w:val="7C4063FC"/>
     <w:multiLevelType w:val="multilevel"/>
     <w:tmpl w:val="3058E4BA"/>
@@ -7649,7 +8083,7 @@
       </w:rPr>
     </w:lvl>
   </w:abstractNum>
-  <w:abstractNum w:abstractNumId="18" w15:restartNumberingAfterBreak="0">
+  <w:abstractNum w:abstractNumId="21" w15:restartNumberingAfterBreak="0">
     <w:nsid w:val="7C4C34BC"/>
     <w:multiLevelType w:val="multilevel"/>
     <w:tmpl w:val="A7B8C7F0"/>
@@ -7799,61 +8233,70 @@
     </w:lvl>
   </w:abstractNum>
   <w:num w:numId="1" w16cid:durableId="904221387">
+    <w:abstractNumId w:val="11"/>
+  </w:num>
+  <w:num w:numId="2" w16cid:durableId="212617492">
+    <w:abstractNumId w:val="3"/>
+  </w:num>
+  <w:num w:numId="3" w16cid:durableId="1514681522">
+    <w:abstractNumId w:val="21"/>
+  </w:num>
+  <w:num w:numId="4" w16cid:durableId="1143231677">
+    <w:abstractNumId w:val="14"/>
+  </w:num>
+  <w:num w:numId="5" w16cid:durableId="723604517">
+    <w:abstractNumId w:val="18"/>
+  </w:num>
+  <w:num w:numId="6" w16cid:durableId="1455056587">
+    <w:abstractNumId w:val="16"/>
+  </w:num>
+  <w:num w:numId="7" w16cid:durableId="905263281">
+    <w:abstractNumId w:val="19"/>
+  </w:num>
+  <w:num w:numId="8" w16cid:durableId="657685562">
+    <w:abstractNumId w:val="2"/>
+  </w:num>
+  <w:num w:numId="9" w16cid:durableId="496849898">
+    <w:abstractNumId w:val="8"/>
+  </w:num>
+  <w:num w:numId="10" w16cid:durableId="2081714109">
     <w:abstractNumId w:val="9"/>
   </w:num>
-  <w:num w:numId="2" w16cid:durableId="212617492">
+  <w:num w:numId="11" w16cid:durableId="2055883095">
+    <w:abstractNumId w:val="4"/>
+  </w:num>
+  <w:num w:numId="12" w16cid:durableId="1600983965">
+    <w:abstractNumId w:val="17"/>
+  </w:num>
+  <w:num w:numId="13" w16cid:durableId="377164758">
+    <w:abstractNumId w:val="12"/>
+  </w:num>
+  <w:num w:numId="14" w16cid:durableId="898633828">
+    <w:abstractNumId w:val="20"/>
+  </w:num>
+  <w:num w:numId="15" w16cid:durableId="193420246">
+    <w:abstractNumId w:val="10"/>
+  </w:num>
+  <w:num w:numId="16" w16cid:durableId="2110080010">
+    <w:abstractNumId w:val="7"/>
+  </w:num>
+  <w:num w:numId="17" w16cid:durableId="1941831704">
+    <w:abstractNumId w:val="13"/>
+  </w:num>
+  <w:num w:numId="18" w16cid:durableId="531114574">
+    <w:abstractNumId w:val="5"/>
+  </w:num>
+  <w:num w:numId="19" w16cid:durableId="1554004155">
+    <w:abstractNumId w:val="6"/>
+  </w:num>
+  <w:num w:numId="20" w16cid:durableId="338392285">
+    <w:abstractNumId w:val="15"/>
+  </w:num>
+  <w:num w:numId="21" w16cid:durableId="1079668515">
     <w:abstractNumId w:val="1"/>
   </w:num>
-  <w:num w:numId="3" w16cid:durableId="1514681522">
-    <w:abstractNumId w:val="18"/>
-  </w:num>
-  <w:num w:numId="4" w16cid:durableId="1143231677">
-    <w:abstractNumId w:val="12"/>
-  </w:num>
-  <w:num w:numId="5" w16cid:durableId="723604517">
-    <w:abstractNumId w:val="15"/>
-  </w:num>
-  <w:num w:numId="6" w16cid:durableId="1455056587">
-    <w:abstractNumId w:val="13"/>
-  </w:num>
-  <w:num w:numId="7" w16cid:durableId="905263281">
-    <w:abstractNumId w:val="16"/>
-  </w:num>
-  <w:num w:numId="8" w16cid:durableId="657685562">
+  <w:num w:numId="22" w16cid:durableId="344864921">
     <w:abstractNumId w:val="0"/>
-  </w:num>
-  <w:num w:numId="9" w16cid:durableId="496849898">
-    <w:abstractNumId w:val="6"/>
-  </w:num>
-  <w:num w:numId="10" w16cid:durableId="2081714109">
-    <w:abstractNumId w:val="7"/>
-  </w:num>
-  <w:num w:numId="11" w16cid:durableId="2055883095">
-    <w:abstractNumId w:val="2"/>
-  </w:num>
-  <w:num w:numId="12" w16cid:durableId="1600983965">
-    <w:abstractNumId w:val="14"/>
-  </w:num>
-  <w:num w:numId="13" w16cid:durableId="377164758">
-    <w:abstractNumId w:val="10"/>
-  </w:num>
-  <w:num w:numId="14" w16cid:durableId="898633828">
-    <w:abstractNumId w:val="17"/>
-  </w:num>
-  <w:num w:numId="15" w16cid:durableId="193420246">
-    <w:abstractNumId w:val="8"/>
-  </w:num>
-  <w:num w:numId="16" w16cid:durableId="2110080010">
-    <w:abstractNumId w:val="5"/>
-  </w:num>
-  <w:num w:numId="17" w16cid:durableId="1941831704">
-    <w:abstractNumId w:val="11"/>
-  </w:num>
-  <w:num w:numId="18" w16cid:durableId="531114574">
-    <w:abstractNumId w:val="3"/>
-  </w:num>
-  <w:num w:numId="19" w16cid:durableId="1554004155">
-    <w:abstractNumId w:val="4"/>
   </w:num>
 </w:numbering>
 </file>

</xml_diff>

<commit_message>
Made slight enhancements to the doc and ppt files for task 2
</commit_message>
<xml_diff>
--- a/Tasks/FA23BCS117_FA23BCS108_Task2_KNN/FA23BCS117_FA23BCS108_Task2_KNN.docx
+++ b/Tasks/FA23BCS117_FA23BCS108_Task2_KNN/FA23BCS117_FA23BCS108_Task2_KNN.docx
@@ -2483,13 +2483,6 @@
     </w:p>
     <w:p>
       <w:pPr>
-        <w:rPr>
-          <w:rFonts w:asciiTheme="majorBidi" w:hAnsiTheme="majorBidi" w:cstheme="majorBidi"/>
-        </w:rPr>
-      </w:pPr>
-    </w:p>
-    <w:p>
-      <w:pPr>
         <w:pStyle w:val="Heading2"/>
         <w:rPr>
           <w:rFonts w:asciiTheme="majorBidi" w:hAnsiTheme="majorBidi" w:cstheme="majorBidi"/>
@@ -2506,6 +2499,7 @@
           <w:bCs/>
           <w:color w:val="000000"/>
         </w:rPr>
+        <w:lastRenderedPageBreak/>
         <w:t>Dataset Description:</w:t>
       </w:r>
       <w:bookmarkEnd w:id="5"/>
@@ -2929,6 +2923,7 @@
     <w:p>
       <w:pPr>
         <w:pStyle w:val="NormalWeb"/>
+        <w:spacing w:line="276" w:lineRule="auto"/>
         <w:rPr>
           <w:rFonts w:asciiTheme="majorBidi" w:hAnsiTheme="majorBidi" w:cstheme="majorBidi"/>
           <w:sz w:val="28"/>
@@ -2951,6 +2946,7 @@
           <w:ilvl w:val="0"/>
           <w:numId w:val="13"/>
         </w:numPr>
+        <w:spacing w:line="276" w:lineRule="auto"/>
         <w:rPr>
           <w:rFonts w:asciiTheme="majorBidi" w:hAnsiTheme="majorBidi" w:cstheme="majorBidi"/>
           <w:sz w:val="28"/>
@@ -2983,6 +2979,7 @@
           <w:ilvl w:val="0"/>
           <w:numId w:val="13"/>
         </w:numPr>
+        <w:spacing w:line="276" w:lineRule="auto"/>
         <w:rPr>
           <w:rFonts w:asciiTheme="majorBidi" w:hAnsiTheme="majorBidi" w:cstheme="majorBidi"/>
           <w:sz w:val="28"/>
@@ -3015,6 +3012,7 @@
           <w:ilvl w:val="0"/>
           <w:numId w:val="13"/>
         </w:numPr>
+        <w:spacing w:line="276" w:lineRule="auto"/>
         <w:rPr>
           <w:rFonts w:asciiTheme="majorBidi" w:hAnsiTheme="majorBidi" w:cstheme="majorBidi"/>
           <w:sz w:val="28"/>
@@ -3073,22 +3071,21 @@
           <w:sz w:val="28"/>
           <w:szCs w:val="28"/>
         </w:rPr>
-        <w:t>).</w:t>
-      </w:r>
-    </w:p>
-    <w:p>
-      <w:pPr>
-        <w:pStyle w:val="NormalWeb"/>
-        <w:rPr>
-          <w:rFonts w:asciiTheme="majorBidi" w:hAnsiTheme="majorBidi" w:cstheme="majorBidi"/>
-          <w:sz w:val="28"/>
-          <w:szCs w:val="28"/>
-        </w:rPr>
-      </w:pPr>
+        <w:t>)</w:t>
+      </w:r>
+      <w:r>
+        <w:rPr>
+          <w:rFonts w:asciiTheme="majorBidi" w:hAnsiTheme="majorBidi" w:cstheme="majorBidi"/>
+          <w:sz w:val="28"/>
+          <w:szCs w:val="28"/>
+        </w:rPr>
+        <w:t>.</w:t>
+      </w:r>
     </w:p>
     <w:p>
       <w:pPr>
         <w:pStyle w:val="Heading2"/>
+        <w:spacing w:line="276" w:lineRule="auto"/>
         <w:rPr>
           <w:rFonts w:asciiTheme="majorBidi" w:hAnsiTheme="majorBidi" w:cstheme="majorBidi"/>
           <w:b/>
@@ -3105,6 +3102,7 @@
           <w:bCs/>
           <w:color w:val="000000"/>
         </w:rPr>
+        <w:lastRenderedPageBreak/>
         <w:t>Methodology</w:t>
       </w:r>
       <w:r>
@@ -3121,6 +3119,7 @@
     <w:p>
       <w:pPr>
         <w:pStyle w:val="Heading3"/>
+        <w:spacing w:line="276" w:lineRule="auto"/>
         <w:rPr>
           <w:rFonts w:asciiTheme="majorBidi" w:hAnsiTheme="majorBidi" w:cstheme="majorBidi"/>
           <w:b/>
@@ -3143,6 +3142,7 @@
     <w:p>
       <w:pPr>
         <w:pStyle w:val="NormalWeb"/>
+        <w:spacing w:line="276" w:lineRule="auto"/>
         <w:rPr>
           <w:rFonts w:asciiTheme="majorBidi" w:hAnsiTheme="majorBidi" w:cstheme="majorBidi"/>
           <w:color w:val="000000"/>
@@ -3183,6 +3183,7 @@
     <w:p>
       <w:pPr>
         <w:pStyle w:val="Heading3"/>
+        <w:spacing w:line="276" w:lineRule="auto"/>
         <w:rPr>
           <w:rFonts w:asciiTheme="majorBidi" w:hAnsiTheme="majorBidi" w:cstheme="majorBidi"/>
           <w:b/>
@@ -3209,6 +3210,7 @@
           <w:ilvl w:val="0"/>
           <w:numId w:val="14"/>
         </w:numPr>
+        <w:spacing w:line="276" w:lineRule="auto"/>
         <w:rPr>
           <w:rFonts w:asciiTheme="majorBidi" w:hAnsiTheme="majorBidi" w:cstheme="majorBidi"/>
           <w:color w:val="000000"/>
@@ -3264,6 +3266,7 @@
           <w:ilvl w:val="0"/>
           <w:numId w:val="14"/>
         </w:numPr>
+        <w:spacing w:line="276" w:lineRule="auto"/>
         <w:rPr>
           <w:rFonts w:asciiTheme="majorBidi" w:hAnsiTheme="majorBidi" w:cstheme="majorBidi"/>
           <w:color w:val="000000"/>
@@ -3334,6 +3337,7 @@
     <w:p>
       <w:pPr>
         <w:pStyle w:val="Heading3"/>
+        <w:spacing w:line="276" w:lineRule="auto"/>
         <w:rPr>
           <w:rFonts w:asciiTheme="majorBidi" w:hAnsiTheme="majorBidi" w:cstheme="majorBidi"/>
           <w:b/>
@@ -3356,6 +3360,7 @@
     <w:p>
       <w:pPr>
         <w:pStyle w:val="NormalWeb"/>
+        <w:spacing w:line="276" w:lineRule="auto"/>
         <w:rPr>
           <w:rFonts w:asciiTheme="majorBidi" w:hAnsiTheme="majorBidi" w:cstheme="majorBidi"/>
           <w:color w:val="000000"/>
@@ -3380,6 +3385,7 @@
           <w:ilvl w:val="0"/>
           <w:numId w:val="15"/>
         </w:numPr>
+        <w:spacing w:line="276" w:lineRule="auto"/>
         <w:rPr>
           <w:rFonts w:asciiTheme="majorBidi" w:hAnsiTheme="majorBidi" w:cstheme="majorBidi"/>
           <w:color w:val="000000"/>
@@ -3411,6 +3417,7 @@
     <w:p>
       <w:pPr>
         <w:pStyle w:val="NormalWeb"/>
+        <w:spacing w:line="276" w:lineRule="auto"/>
         <w:ind w:left="720"/>
         <w:rPr>
           <w:rFonts w:asciiTheme="majorBidi" w:hAnsiTheme="majorBidi" w:cstheme="majorBidi"/>
@@ -3443,6 +3450,7 @@
           <w:ilvl w:val="0"/>
           <w:numId w:val="15"/>
         </w:numPr>
+        <w:spacing w:line="276" w:lineRule="auto"/>
         <w:rPr>
           <w:rFonts w:asciiTheme="majorBidi" w:hAnsiTheme="majorBidi" w:cstheme="majorBidi"/>
           <w:color w:val="000000"/>
@@ -3478,6 +3486,7 @@
           <w:ilvl w:val="1"/>
           <w:numId w:val="22"/>
         </w:numPr>
+        <w:spacing w:line="276" w:lineRule="auto"/>
         <w:rPr>
           <w:rFonts w:asciiTheme="majorBidi" w:hAnsiTheme="majorBidi" w:cstheme="majorBidi"/>
           <w:color w:val="000000"/>
@@ -3513,6 +3522,7 @@
           <w:ilvl w:val="1"/>
           <w:numId w:val="22"/>
         </w:numPr>
+        <w:spacing w:line="276" w:lineRule="auto"/>
         <w:rPr>
           <w:rFonts w:asciiTheme="majorBidi" w:hAnsiTheme="majorBidi" w:cstheme="majorBidi"/>
           <w:color w:val="000000"/>
@@ -3548,6 +3558,7 @@
           <w:ilvl w:val="1"/>
           <w:numId w:val="22"/>
         </w:numPr>
+        <w:spacing w:line="276" w:lineRule="auto"/>
         <w:rPr>
           <w:rFonts w:asciiTheme="majorBidi" w:hAnsiTheme="majorBidi" w:cstheme="majorBidi"/>
           <w:color w:val="000000"/>
@@ -3583,6 +3594,7 @@
           <w:ilvl w:val="1"/>
           <w:numId w:val="22"/>
         </w:numPr>
+        <w:spacing w:line="276" w:lineRule="auto"/>
         <w:rPr>
           <w:rFonts w:asciiTheme="majorBidi" w:hAnsiTheme="majorBidi" w:cstheme="majorBidi"/>
           <w:color w:val="000000"/>
@@ -3613,34 +3625,8 @@
     </w:p>
     <w:p>
       <w:pPr>
-        <w:ind w:left="720"/>
-        <w:rPr>
-          <w:rFonts w:asciiTheme="majorBidi" w:hAnsiTheme="majorBidi" w:cstheme="majorBidi"/>
-          <w:color w:val="000000"/>
-          <w:sz w:val="28"/>
-          <w:szCs w:val="28"/>
-        </w:rPr>
-      </w:pPr>
-    </w:p>
-    <w:p>
-      <w:pPr>
-        <w:ind w:left="720"/>
-        <w:rPr>
-          <w:rFonts w:asciiTheme="majorBidi" w:hAnsiTheme="majorBidi" w:cstheme="majorBidi"/>
-        </w:rPr>
-      </w:pPr>
-    </w:p>
-    <w:p>
-      <w:pPr>
-        <w:ind w:left="720"/>
-        <w:rPr>
-          <w:rFonts w:asciiTheme="majorBidi" w:hAnsiTheme="majorBidi" w:cstheme="majorBidi"/>
-        </w:rPr>
-      </w:pPr>
-    </w:p>
-    <w:p>
-      <w:pPr>
         <w:pStyle w:val="Heading2"/>
+        <w:spacing w:line="276" w:lineRule="auto"/>
         <w:rPr>
           <w:rFonts w:asciiTheme="majorBidi" w:hAnsiTheme="majorBidi" w:cstheme="majorBidi"/>
           <w:b/>
@@ -3656,13 +3642,13 @@
           <w:bCs/>
           <w:color w:val="000000"/>
         </w:rPr>
-        <w:lastRenderedPageBreak/>
         <w:t>Results and Analysis:</w:t>
       </w:r>
       <w:bookmarkEnd w:id="12"/>
     </w:p>
     <w:p>
       <w:pPr>
+        <w:spacing w:line="276" w:lineRule="auto"/>
         <w:rPr>
           <w:rFonts w:asciiTheme="majorBidi" w:hAnsiTheme="majorBidi" w:cstheme="majorBidi"/>
           <w:sz w:val="28"/>
@@ -3681,6 +3667,7 @@
     <w:p>
       <w:pPr>
         <w:pStyle w:val="Heading3"/>
+        <w:spacing w:line="276" w:lineRule="auto"/>
         <w:rPr>
           <w:rFonts w:asciiTheme="majorBidi" w:hAnsiTheme="majorBidi" w:cstheme="majorBidi"/>
           <w:b/>
@@ -3696,6 +3683,7 @@
           <w:bCs/>
           <w:color w:val="000000" w:themeColor="text1"/>
         </w:rPr>
+        <w:lastRenderedPageBreak/>
         <w:t>Classification Results:</w:t>
       </w:r>
       <w:bookmarkEnd w:id="13"/>
@@ -3717,6 +3705,7 @@
           </w:tcPr>
           <w:p>
             <w:pPr>
+              <w:spacing w:line="276" w:lineRule="auto"/>
               <w:jc w:val="center"/>
               <w:rPr>
                 <w:rFonts w:asciiTheme="majorBidi" w:hAnsiTheme="majorBidi" w:cstheme="majorBidi"/>
@@ -3744,6 +3733,7 @@
           </w:tcPr>
           <w:p>
             <w:pPr>
+              <w:spacing w:line="276" w:lineRule="auto"/>
               <w:jc w:val="center"/>
               <w:rPr>
                 <w:rFonts w:asciiTheme="majorBidi" w:hAnsiTheme="majorBidi" w:cstheme="majorBidi"/>
@@ -3773,6 +3763,7 @@
           </w:tcPr>
           <w:p>
             <w:pPr>
+              <w:spacing w:line="276" w:lineRule="auto"/>
               <w:rPr>
                 <w:rFonts w:asciiTheme="majorBidi" w:hAnsiTheme="majorBidi" w:cstheme="majorBidi"/>
                 <w:sz w:val="28"/>
@@ -3795,6 +3786,7 @@
           </w:tcPr>
           <w:p>
             <w:pPr>
+              <w:spacing w:line="276" w:lineRule="auto"/>
               <w:rPr>
                 <w:rFonts w:asciiTheme="majorBidi" w:hAnsiTheme="majorBidi" w:cstheme="majorBidi"/>
                 <w:sz w:val="28"/>
@@ -3819,6 +3811,7 @@
           </w:tcPr>
           <w:p>
             <w:pPr>
+              <w:spacing w:line="276" w:lineRule="auto"/>
               <w:rPr>
                 <w:rFonts w:asciiTheme="majorBidi" w:hAnsiTheme="majorBidi" w:cstheme="majorBidi"/>
                 <w:sz w:val="28"/>
@@ -3841,6 +3834,7 @@
           </w:tcPr>
           <w:p>
             <w:pPr>
+              <w:spacing w:line="276" w:lineRule="auto"/>
               <w:rPr>
                 <w:rFonts w:asciiTheme="majorBidi" w:hAnsiTheme="majorBidi" w:cstheme="majorBidi"/>
                 <w:sz w:val="28"/>
@@ -3861,13 +3855,15 @@
     </w:tbl>
     <w:p>
       <w:pPr>
-        <w:rPr>
-          <w:rFonts w:asciiTheme="majorBidi" w:hAnsiTheme="majorBidi" w:cstheme="majorBidi"/>
-        </w:rPr>
-      </w:pPr>
-    </w:p>
-    <w:p>
-      <w:pPr>
+        <w:spacing w:line="276" w:lineRule="auto"/>
+        <w:rPr>
+          <w:rFonts w:asciiTheme="majorBidi" w:hAnsiTheme="majorBidi" w:cstheme="majorBidi"/>
+        </w:rPr>
+      </w:pPr>
+    </w:p>
+    <w:p>
+      <w:pPr>
+        <w:spacing w:line="276" w:lineRule="auto"/>
         <w:ind w:left="720"/>
         <w:rPr>
           <w:rFonts w:asciiTheme="majorBidi" w:hAnsiTheme="majorBidi" w:cstheme="majorBidi"/>
@@ -3917,6 +3913,7 @@
     </w:p>
     <w:p>
       <w:pPr>
+        <w:spacing w:line="276" w:lineRule="auto"/>
         <w:jc w:val="center"/>
         <w:rPr>
           <w:rFonts w:asciiTheme="majorBidi" w:hAnsiTheme="majorBidi" w:cstheme="majorBidi"/>
@@ -3932,6 +3929,7 @@
     <w:p>
       <w:pPr>
         <w:pStyle w:val="Heading3"/>
+        <w:spacing w:line="276" w:lineRule="auto"/>
         <w:rPr>
           <w:rFonts w:asciiTheme="majorBidi" w:hAnsiTheme="majorBidi" w:cstheme="majorBidi"/>
           <w:b/>
@@ -3958,6 +3956,7 @@
           <w:ilvl w:val="0"/>
           <w:numId w:val="16"/>
         </w:numPr>
+        <w:spacing w:line="276" w:lineRule="auto"/>
         <w:rPr>
           <w:rFonts w:asciiTheme="majorBidi" w:hAnsiTheme="majorBidi" w:cstheme="majorBidi"/>
           <w:sz w:val="28"/>
@@ -4008,6 +4007,7 @@
           <w:ilvl w:val="0"/>
           <w:numId w:val="16"/>
         </w:numPr>
+        <w:spacing w:line="276" w:lineRule="auto"/>
         <w:rPr>
           <w:rFonts w:asciiTheme="majorBidi" w:hAnsiTheme="majorBidi" w:cstheme="majorBidi"/>
           <w:sz w:val="28"/>
@@ -4040,6 +4040,7 @@
           <w:ilvl w:val="1"/>
           <w:numId w:val="20"/>
         </w:numPr>
+        <w:spacing w:line="276" w:lineRule="auto"/>
         <w:rPr>
           <w:rFonts w:asciiTheme="majorBidi" w:hAnsiTheme="majorBidi" w:cstheme="majorBidi"/>
           <w:sz w:val="28"/>
@@ -4072,6 +4073,7 @@
           <w:ilvl w:val="1"/>
           <w:numId w:val="20"/>
         </w:numPr>
+        <w:spacing w:line="276" w:lineRule="auto"/>
         <w:rPr>
           <w:rFonts w:asciiTheme="majorBidi" w:hAnsiTheme="majorBidi" w:cstheme="majorBidi"/>
           <w:sz w:val="28"/>
@@ -4104,6 +4106,7 @@
           <w:ilvl w:val="1"/>
           <w:numId w:val="21"/>
         </w:numPr>
+        <w:spacing w:line="276" w:lineRule="auto"/>
         <w:rPr>
           <w:rFonts w:asciiTheme="majorBidi" w:hAnsiTheme="majorBidi" w:cstheme="majorBidi"/>
           <w:sz w:val="28"/>
@@ -4137,6 +4140,7 @@
           <w:ilvl w:val="1"/>
           <w:numId w:val="21"/>
         </w:numPr>
+        <w:spacing w:line="276" w:lineRule="auto"/>
         <w:rPr>
           <w:rFonts w:asciiTheme="majorBidi" w:hAnsiTheme="majorBidi" w:cstheme="majorBidi"/>
           <w:sz w:val="28"/>
@@ -4169,6 +4173,7 @@
           <w:ilvl w:val="0"/>
           <w:numId w:val="16"/>
         </w:numPr>
+        <w:spacing w:line="276" w:lineRule="auto"/>
         <w:rPr>
           <w:rFonts w:asciiTheme="majorBidi" w:hAnsiTheme="majorBidi" w:cstheme="majorBidi"/>
           <w:sz w:val="28"/>
@@ -4196,13 +4201,15 @@
     </w:p>
     <w:p>
       <w:pPr>
-        <w:rPr>
-          <w:rFonts w:asciiTheme="majorBidi" w:hAnsiTheme="majorBidi" w:cstheme="majorBidi"/>
-        </w:rPr>
-      </w:pPr>
-    </w:p>
-    <w:p>
-      <w:pPr>
+        <w:spacing w:line="276" w:lineRule="auto"/>
+        <w:rPr>
+          <w:rFonts w:asciiTheme="majorBidi" w:hAnsiTheme="majorBidi" w:cstheme="majorBidi"/>
+        </w:rPr>
+      </w:pPr>
+    </w:p>
+    <w:p>
+      <w:pPr>
+        <w:spacing w:line="276" w:lineRule="auto"/>
         <w:ind w:left="720"/>
         <w:rPr>
           <w:rFonts w:asciiTheme="majorBidi" w:hAnsiTheme="majorBidi" w:cstheme="majorBidi"/>
@@ -4211,6 +4218,7 @@
     </w:p>
     <w:p>
       <w:pPr>
+        <w:spacing w:line="276" w:lineRule="auto"/>
         <w:ind w:left="720"/>
         <w:rPr>
           <w:rFonts w:asciiTheme="majorBidi" w:hAnsiTheme="majorBidi" w:cstheme="majorBidi"/>
@@ -4219,6 +4227,7 @@
     </w:p>
     <w:p>
       <w:pPr>
+        <w:spacing w:line="276" w:lineRule="auto"/>
         <w:ind w:left="720"/>
         <w:rPr>
           <w:rFonts w:asciiTheme="majorBidi" w:hAnsiTheme="majorBidi" w:cstheme="majorBidi"/>
@@ -4227,6 +4236,7 @@
     </w:p>
     <w:p>
       <w:pPr>
+        <w:spacing w:line="276" w:lineRule="auto"/>
         <w:ind w:left="720"/>
         <w:rPr>
           <w:rFonts w:asciiTheme="majorBidi" w:hAnsiTheme="majorBidi" w:cstheme="majorBidi"/>
@@ -4235,6 +4245,7 @@
     </w:p>
     <w:p>
       <w:pPr>
+        <w:spacing w:line="276" w:lineRule="auto"/>
         <w:ind w:left="720"/>
         <w:rPr>
           <w:rFonts w:asciiTheme="majorBidi" w:hAnsiTheme="majorBidi" w:cstheme="majorBidi"/>
@@ -4243,6 +4254,7 @@
     </w:p>
     <w:p>
       <w:pPr>
+        <w:spacing w:line="276" w:lineRule="auto"/>
         <w:ind w:left="720"/>
         <w:rPr>
           <w:rFonts w:asciiTheme="majorBidi" w:hAnsiTheme="majorBidi" w:cstheme="majorBidi"/>
@@ -4251,6 +4263,7 @@
     </w:p>
     <w:p>
       <w:pPr>
+        <w:spacing w:line="276" w:lineRule="auto"/>
         <w:ind w:left="720"/>
         <w:rPr>
           <w:rFonts w:asciiTheme="majorBidi" w:hAnsiTheme="majorBidi" w:cstheme="majorBidi"/>
@@ -4259,6 +4272,7 @@
     </w:p>
     <w:p>
       <w:pPr>
+        <w:spacing w:line="276" w:lineRule="auto"/>
         <w:ind w:left="720"/>
         <w:rPr>
           <w:rFonts w:asciiTheme="majorBidi" w:hAnsiTheme="majorBidi" w:cstheme="majorBidi"/>
@@ -4267,6 +4281,7 @@
     </w:p>
     <w:p>
       <w:pPr>
+        <w:spacing w:line="276" w:lineRule="auto"/>
         <w:ind w:left="720"/>
         <w:rPr>
           <w:rFonts w:asciiTheme="majorBidi" w:hAnsiTheme="majorBidi" w:cstheme="majorBidi"/>
@@ -4275,6 +4290,7 @@
     </w:p>
     <w:p>
       <w:pPr>
+        <w:spacing w:line="276" w:lineRule="auto"/>
         <w:ind w:left="720"/>
         <w:rPr>
           <w:rFonts w:asciiTheme="majorBidi" w:hAnsiTheme="majorBidi" w:cstheme="majorBidi"/>
@@ -4283,6 +4299,7 @@
     </w:p>
     <w:p>
       <w:pPr>
+        <w:spacing w:line="276" w:lineRule="auto"/>
         <w:ind w:left="720"/>
         <w:rPr>
           <w:rFonts w:asciiTheme="majorBidi" w:hAnsiTheme="majorBidi" w:cstheme="majorBidi"/>
@@ -4291,6 +4308,7 @@
     </w:p>
     <w:p>
       <w:pPr>
+        <w:spacing w:line="276" w:lineRule="auto"/>
         <w:ind w:left="720"/>
         <w:rPr>
           <w:rFonts w:asciiTheme="majorBidi" w:hAnsiTheme="majorBidi" w:cstheme="majorBidi"/>
@@ -4299,6 +4317,7 @@
     </w:p>
     <w:p>
       <w:pPr>
+        <w:spacing w:line="276" w:lineRule="auto"/>
         <w:ind w:left="720"/>
         <w:rPr>
           <w:rFonts w:asciiTheme="majorBidi" w:hAnsiTheme="majorBidi" w:cstheme="majorBidi"/>
@@ -4307,6 +4326,7 @@
     </w:p>
     <w:p>
       <w:pPr>
+        <w:spacing w:line="276" w:lineRule="auto"/>
         <w:ind w:left="720"/>
         <w:rPr>
           <w:rFonts w:asciiTheme="majorBidi" w:hAnsiTheme="majorBidi" w:cstheme="majorBidi"/>
@@ -4315,6 +4335,7 @@
     </w:p>
     <w:p>
       <w:pPr>
+        <w:spacing w:line="276" w:lineRule="auto"/>
         <w:ind w:left="720"/>
         <w:rPr>
           <w:rFonts w:asciiTheme="majorBidi" w:hAnsiTheme="majorBidi" w:cstheme="majorBidi"/>
@@ -4323,53 +4344,31 @@
     </w:p>
     <w:p>
       <w:pPr>
-        <w:ind w:left="720"/>
-        <w:rPr>
-          <w:rFonts w:asciiTheme="majorBidi" w:hAnsiTheme="majorBidi" w:cstheme="majorBidi"/>
-        </w:rPr>
-      </w:pPr>
-    </w:p>
-    <w:p>
-      <w:pPr>
-        <w:ind w:left="720"/>
-        <w:rPr>
-          <w:rFonts w:asciiTheme="majorBidi" w:hAnsiTheme="majorBidi" w:cstheme="majorBidi"/>
-          <w:sz w:val="28"/>
-          <w:szCs w:val="28"/>
-        </w:rPr>
-      </w:pPr>
-    </w:p>
-    <w:p>
-      <w:pPr>
-        <w:ind w:left="720"/>
-        <w:rPr>
-          <w:rFonts w:asciiTheme="majorBidi" w:hAnsiTheme="majorBidi" w:cstheme="majorBidi"/>
-          <w:sz w:val="28"/>
-          <w:szCs w:val="28"/>
-        </w:rPr>
-      </w:pPr>
-    </w:p>
-    <w:p>
-      <w:pPr>
-        <w:ind w:left="720"/>
-        <w:rPr>
-          <w:rFonts w:asciiTheme="majorBidi" w:hAnsiTheme="majorBidi" w:cstheme="majorBidi"/>
-          <w:sz w:val="28"/>
-          <w:szCs w:val="28"/>
-        </w:rPr>
-      </w:pPr>
-    </w:p>
-    <w:p>
-      <w:pPr>
-        <w:rPr>
-          <w:rFonts w:asciiTheme="majorBidi" w:hAnsiTheme="majorBidi" w:cstheme="majorBidi"/>
-          <w:sz w:val="28"/>
-          <w:szCs w:val="28"/>
-        </w:rPr>
-      </w:pPr>
-    </w:p>
-    <w:p>
-      <w:pPr>
+        <w:spacing w:line="276" w:lineRule="auto"/>
+        <w:rPr>
+          <w:rFonts w:asciiTheme="majorBidi" w:hAnsiTheme="majorBidi" w:cstheme="majorBidi"/>
+        </w:rPr>
+      </w:pPr>
+    </w:p>
+    <w:p>
+      <w:pPr>
+        <w:spacing w:line="276" w:lineRule="auto"/>
+        <w:rPr>
+          <w:rFonts w:asciiTheme="majorBidi" w:hAnsiTheme="majorBidi" w:cstheme="majorBidi"/>
+        </w:rPr>
+      </w:pPr>
+    </w:p>
+    <w:p>
+      <w:pPr>
+        <w:spacing w:line="276" w:lineRule="auto"/>
+        <w:rPr>
+          <w:rFonts w:asciiTheme="majorBidi" w:hAnsiTheme="majorBidi" w:cstheme="majorBidi"/>
+        </w:rPr>
+      </w:pPr>
+    </w:p>
+    <w:p>
+      <w:pPr>
+        <w:spacing w:line="276" w:lineRule="auto"/>
         <w:rPr>
           <w:rFonts w:asciiTheme="majorBidi" w:hAnsiTheme="majorBidi" w:cstheme="majorBidi"/>
         </w:rPr>
@@ -4378,6 +4377,7 @@
     <w:p>
       <w:pPr>
         <w:pStyle w:val="Heading2"/>
+        <w:spacing w:line="276" w:lineRule="auto"/>
         <w:rPr>
           <w:rFonts w:asciiTheme="majorBidi" w:hAnsiTheme="majorBidi" w:cstheme="majorBidi"/>
           <w:b/>
@@ -4393,12 +4393,14 @@
           <w:bCs/>
           <w:color w:val="000000"/>
         </w:rPr>
+        <w:lastRenderedPageBreak/>
         <w:t>List of Figures:</w:t>
       </w:r>
       <w:bookmarkEnd w:id="15"/>
     </w:p>
     <w:p>
       <w:pPr>
+        <w:spacing w:line="276" w:lineRule="auto"/>
         <w:rPr>
           <w:rFonts w:asciiTheme="majorBidi" w:hAnsiTheme="majorBidi" w:cstheme="majorBidi"/>
           <w:b/>
@@ -4428,174 +4430,207 @@
     </w:p>
     <w:p>
       <w:pPr>
-        <w:rPr>
-          <w:rFonts w:asciiTheme="majorBidi" w:hAnsiTheme="majorBidi" w:cstheme="majorBidi"/>
-        </w:rPr>
-      </w:pPr>
-    </w:p>
-    <w:p>
-      <w:pPr>
-        <w:rPr>
-          <w:rFonts w:asciiTheme="majorBidi" w:hAnsiTheme="majorBidi" w:cstheme="majorBidi"/>
-        </w:rPr>
-      </w:pPr>
-    </w:p>
-    <w:p>
-      <w:pPr>
-        <w:rPr>
-          <w:rFonts w:asciiTheme="majorBidi" w:hAnsiTheme="majorBidi" w:cstheme="majorBidi"/>
-        </w:rPr>
-      </w:pPr>
-    </w:p>
-    <w:p>
-      <w:pPr>
-        <w:rPr>
-          <w:rFonts w:asciiTheme="majorBidi" w:hAnsiTheme="majorBidi" w:cstheme="majorBidi"/>
-        </w:rPr>
-      </w:pPr>
-    </w:p>
-    <w:p>
-      <w:pPr>
-        <w:rPr>
-          <w:rFonts w:asciiTheme="majorBidi" w:hAnsiTheme="majorBidi" w:cstheme="majorBidi"/>
-        </w:rPr>
-      </w:pPr>
-    </w:p>
-    <w:p>
-      <w:pPr>
-        <w:rPr>
-          <w:rFonts w:asciiTheme="majorBidi" w:hAnsiTheme="majorBidi" w:cstheme="majorBidi"/>
-        </w:rPr>
-      </w:pPr>
-    </w:p>
-    <w:p>
-      <w:pPr>
-        <w:rPr>
-          <w:rFonts w:asciiTheme="majorBidi" w:hAnsiTheme="majorBidi" w:cstheme="majorBidi"/>
-        </w:rPr>
-      </w:pPr>
-    </w:p>
-    <w:p>
-      <w:pPr>
-        <w:rPr>
-          <w:rFonts w:asciiTheme="majorBidi" w:hAnsiTheme="majorBidi" w:cstheme="majorBidi"/>
-        </w:rPr>
-      </w:pPr>
-    </w:p>
-    <w:p>
-      <w:pPr>
-        <w:rPr>
-          <w:rFonts w:asciiTheme="majorBidi" w:hAnsiTheme="majorBidi" w:cstheme="majorBidi"/>
-        </w:rPr>
-      </w:pPr>
-    </w:p>
-    <w:p>
-      <w:pPr>
-        <w:rPr>
-          <w:rFonts w:asciiTheme="majorBidi" w:hAnsiTheme="majorBidi" w:cstheme="majorBidi"/>
-        </w:rPr>
-      </w:pPr>
-    </w:p>
-    <w:p>
-      <w:pPr>
-        <w:rPr>
-          <w:rFonts w:asciiTheme="majorBidi" w:hAnsiTheme="majorBidi" w:cstheme="majorBidi"/>
-        </w:rPr>
-      </w:pPr>
-    </w:p>
-    <w:p>
-      <w:pPr>
-        <w:rPr>
-          <w:rFonts w:asciiTheme="majorBidi" w:hAnsiTheme="majorBidi" w:cstheme="majorBidi"/>
-        </w:rPr>
-      </w:pPr>
-    </w:p>
-    <w:p>
-      <w:pPr>
-        <w:rPr>
-          <w:rFonts w:asciiTheme="majorBidi" w:hAnsiTheme="majorBidi" w:cstheme="majorBidi"/>
-        </w:rPr>
-      </w:pPr>
-    </w:p>
-    <w:p>
-      <w:pPr>
-        <w:rPr>
-          <w:rFonts w:asciiTheme="majorBidi" w:hAnsiTheme="majorBidi" w:cstheme="majorBidi"/>
-        </w:rPr>
-      </w:pPr>
-    </w:p>
-    <w:p>
-      <w:pPr>
-        <w:rPr>
-          <w:rFonts w:asciiTheme="majorBidi" w:hAnsiTheme="majorBidi" w:cstheme="majorBidi"/>
-        </w:rPr>
-      </w:pPr>
-    </w:p>
-    <w:p>
-      <w:pPr>
-        <w:rPr>
-          <w:rFonts w:asciiTheme="majorBidi" w:hAnsiTheme="majorBidi" w:cstheme="majorBidi"/>
-        </w:rPr>
-      </w:pPr>
-    </w:p>
-    <w:p>
-      <w:pPr>
-        <w:rPr>
-          <w:rFonts w:asciiTheme="majorBidi" w:hAnsiTheme="majorBidi" w:cstheme="majorBidi"/>
-        </w:rPr>
-      </w:pPr>
-    </w:p>
-    <w:p>
-      <w:pPr>
-        <w:rPr>
-          <w:rFonts w:asciiTheme="majorBidi" w:hAnsiTheme="majorBidi" w:cstheme="majorBidi"/>
-        </w:rPr>
-      </w:pPr>
-    </w:p>
-    <w:p>
-      <w:pPr>
-        <w:rPr>
-          <w:rFonts w:asciiTheme="majorBidi" w:hAnsiTheme="majorBidi" w:cstheme="majorBidi"/>
-        </w:rPr>
-      </w:pPr>
-    </w:p>
-    <w:p>
-      <w:pPr>
-        <w:rPr>
-          <w:rFonts w:asciiTheme="majorBidi" w:hAnsiTheme="majorBidi" w:cstheme="majorBidi"/>
-        </w:rPr>
-      </w:pPr>
-    </w:p>
-    <w:p>
-      <w:pPr>
-        <w:rPr>
-          <w:rFonts w:asciiTheme="majorBidi" w:hAnsiTheme="majorBidi" w:cstheme="majorBidi"/>
-        </w:rPr>
-      </w:pPr>
-    </w:p>
-    <w:p>
-      <w:pPr>
-        <w:rPr>
-          <w:rFonts w:asciiTheme="majorBidi" w:hAnsiTheme="majorBidi" w:cstheme="majorBidi"/>
-        </w:rPr>
-      </w:pPr>
-    </w:p>
-    <w:p>
-      <w:pPr>
-        <w:rPr>
-          <w:rFonts w:asciiTheme="majorBidi" w:hAnsiTheme="majorBidi" w:cstheme="majorBidi"/>
-        </w:rPr>
-      </w:pPr>
-    </w:p>
-    <w:p>
-      <w:pPr>
-        <w:rPr>
-          <w:rFonts w:asciiTheme="majorBidi" w:hAnsiTheme="majorBidi" w:cstheme="majorBidi"/>
-        </w:rPr>
-      </w:pPr>
-    </w:p>
-    <w:p>
-      <w:pPr>
+        <w:spacing w:line="276" w:lineRule="auto"/>
+        <w:rPr>
+          <w:rFonts w:asciiTheme="majorBidi" w:hAnsiTheme="majorBidi" w:cstheme="majorBidi"/>
+        </w:rPr>
+      </w:pPr>
+    </w:p>
+    <w:p>
+      <w:pPr>
+        <w:spacing w:line="276" w:lineRule="auto"/>
+        <w:rPr>
+          <w:rFonts w:asciiTheme="majorBidi" w:hAnsiTheme="majorBidi" w:cstheme="majorBidi"/>
+        </w:rPr>
+      </w:pPr>
+    </w:p>
+    <w:p>
+      <w:pPr>
+        <w:spacing w:line="276" w:lineRule="auto"/>
+        <w:rPr>
+          <w:rFonts w:asciiTheme="majorBidi" w:hAnsiTheme="majorBidi" w:cstheme="majorBidi"/>
+        </w:rPr>
+      </w:pPr>
+    </w:p>
+    <w:p>
+      <w:pPr>
+        <w:spacing w:line="276" w:lineRule="auto"/>
+        <w:rPr>
+          <w:rFonts w:asciiTheme="majorBidi" w:hAnsiTheme="majorBidi" w:cstheme="majorBidi"/>
+        </w:rPr>
+      </w:pPr>
+    </w:p>
+    <w:p>
+      <w:pPr>
+        <w:spacing w:line="276" w:lineRule="auto"/>
+        <w:rPr>
+          <w:rFonts w:asciiTheme="majorBidi" w:hAnsiTheme="majorBidi" w:cstheme="majorBidi"/>
+        </w:rPr>
+      </w:pPr>
+    </w:p>
+    <w:p>
+      <w:pPr>
+        <w:spacing w:line="276" w:lineRule="auto"/>
+        <w:rPr>
+          <w:rFonts w:asciiTheme="majorBidi" w:hAnsiTheme="majorBidi" w:cstheme="majorBidi"/>
+        </w:rPr>
+      </w:pPr>
+    </w:p>
+    <w:p>
+      <w:pPr>
+        <w:spacing w:line="276" w:lineRule="auto"/>
+        <w:rPr>
+          <w:rFonts w:asciiTheme="majorBidi" w:hAnsiTheme="majorBidi" w:cstheme="majorBidi"/>
+        </w:rPr>
+      </w:pPr>
+    </w:p>
+    <w:p>
+      <w:pPr>
+        <w:spacing w:line="276" w:lineRule="auto"/>
+        <w:rPr>
+          <w:rFonts w:asciiTheme="majorBidi" w:hAnsiTheme="majorBidi" w:cstheme="majorBidi"/>
+        </w:rPr>
+      </w:pPr>
+    </w:p>
+    <w:p>
+      <w:pPr>
+        <w:spacing w:line="276" w:lineRule="auto"/>
+        <w:rPr>
+          <w:rFonts w:asciiTheme="majorBidi" w:hAnsiTheme="majorBidi" w:cstheme="majorBidi"/>
+        </w:rPr>
+      </w:pPr>
+    </w:p>
+    <w:p>
+      <w:pPr>
+        <w:spacing w:line="276" w:lineRule="auto"/>
+        <w:rPr>
+          <w:rFonts w:asciiTheme="majorBidi" w:hAnsiTheme="majorBidi" w:cstheme="majorBidi"/>
+        </w:rPr>
+      </w:pPr>
+    </w:p>
+    <w:p>
+      <w:pPr>
+        <w:spacing w:line="276" w:lineRule="auto"/>
+        <w:rPr>
+          <w:rFonts w:asciiTheme="majorBidi" w:hAnsiTheme="majorBidi" w:cstheme="majorBidi"/>
+        </w:rPr>
+      </w:pPr>
+    </w:p>
+    <w:p>
+      <w:pPr>
+        <w:spacing w:line="276" w:lineRule="auto"/>
+        <w:rPr>
+          <w:rFonts w:asciiTheme="majorBidi" w:hAnsiTheme="majorBidi" w:cstheme="majorBidi"/>
+        </w:rPr>
+      </w:pPr>
+    </w:p>
+    <w:p>
+      <w:pPr>
+        <w:spacing w:line="276" w:lineRule="auto"/>
+        <w:rPr>
+          <w:rFonts w:asciiTheme="majorBidi" w:hAnsiTheme="majorBidi" w:cstheme="majorBidi"/>
+        </w:rPr>
+      </w:pPr>
+    </w:p>
+    <w:p>
+      <w:pPr>
+        <w:spacing w:line="276" w:lineRule="auto"/>
+        <w:rPr>
+          <w:rFonts w:asciiTheme="majorBidi" w:hAnsiTheme="majorBidi" w:cstheme="majorBidi"/>
+        </w:rPr>
+      </w:pPr>
+    </w:p>
+    <w:p>
+      <w:pPr>
+        <w:spacing w:line="276" w:lineRule="auto"/>
+        <w:rPr>
+          <w:rFonts w:asciiTheme="majorBidi" w:hAnsiTheme="majorBidi" w:cstheme="majorBidi"/>
+        </w:rPr>
+      </w:pPr>
+    </w:p>
+    <w:p>
+      <w:pPr>
+        <w:spacing w:line="276" w:lineRule="auto"/>
+        <w:rPr>
+          <w:rFonts w:asciiTheme="majorBidi" w:hAnsiTheme="majorBidi" w:cstheme="majorBidi"/>
+        </w:rPr>
+      </w:pPr>
+    </w:p>
+    <w:p>
+      <w:pPr>
+        <w:spacing w:line="276" w:lineRule="auto"/>
+        <w:rPr>
+          <w:rFonts w:asciiTheme="majorBidi" w:hAnsiTheme="majorBidi" w:cstheme="majorBidi"/>
+        </w:rPr>
+      </w:pPr>
+    </w:p>
+    <w:p>
+      <w:pPr>
+        <w:spacing w:line="276" w:lineRule="auto"/>
+        <w:rPr>
+          <w:rFonts w:asciiTheme="majorBidi" w:hAnsiTheme="majorBidi" w:cstheme="majorBidi"/>
+        </w:rPr>
+      </w:pPr>
+    </w:p>
+    <w:p>
+      <w:pPr>
+        <w:spacing w:line="276" w:lineRule="auto"/>
+        <w:rPr>
+          <w:rFonts w:asciiTheme="majorBidi" w:hAnsiTheme="majorBidi" w:cstheme="majorBidi"/>
+        </w:rPr>
+      </w:pPr>
+    </w:p>
+    <w:p>
+      <w:pPr>
+        <w:spacing w:line="276" w:lineRule="auto"/>
+        <w:rPr>
+          <w:rFonts w:asciiTheme="majorBidi" w:hAnsiTheme="majorBidi" w:cstheme="majorBidi"/>
+        </w:rPr>
+      </w:pPr>
+    </w:p>
+    <w:p>
+      <w:pPr>
+        <w:spacing w:line="276" w:lineRule="auto"/>
+        <w:rPr>
+          <w:rFonts w:asciiTheme="majorBidi" w:hAnsiTheme="majorBidi" w:cstheme="majorBidi"/>
+        </w:rPr>
+      </w:pPr>
+    </w:p>
+    <w:p>
+      <w:pPr>
+        <w:spacing w:line="276" w:lineRule="auto"/>
+        <w:rPr>
+          <w:rFonts w:asciiTheme="majorBidi" w:hAnsiTheme="majorBidi" w:cstheme="majorBidi"/>
+        </w:rPr>
+      </w:pPr>
+    </w:p>
+    <w:p>
+      <w:pPr>
+        <w:spacing w:line="276" w:lineRule="auto"/>
+        <w:rPr>
+          <w:rFonts w:asciiTheme="majorBidi" w:hAnsiTheme="majorBidi" w:cstheme="majorBidi"/>
+        </w:rPr>
+      </w:pPr>
+    </w:p>
+    <w:p>
+      <w:pPr>
+        <w:spacing w:line="276" w:lineRule="auto"/>
+        <w:rPr>
+          <w:rFonts w:asciiTheme="majorBidi" w:hAnsiTheme="majorBidi" w:cstheme="majorBidi"/>
+        </w:rPr>
+      </w:pPr>
+    </w:p>
+    <w:p>
+      <w:pPr>
+        <w:spacing w:line="276" w:lineRule="auto"/>
+        <w:rPr>
+          <w:rFonts w:asciiTheme="majorBidi" w:hAnsiTheme="majorBidi" w:cstheme="majorBidi"/>
+        </w:rPr>
+      </w:pPr>
+    </w:p>
+    <w:p>
+      <w:pPr>
+        <w:spacing w:line="276" w:lineRule="auto"/>
         <w:rPr>
           <w:rFonts w:asciiTheme="majorBidi" w:hAnsiTheme="majorBidi" w:cstheme="majorBidi"/>
         </w:rPr>
@@ -4604,6 +4639,7 @@
     <w:p>
       <w:pPr>
         <w:pStyle w:val="Heading2"/>
+        <w:spacing w:line="276" w:lineRule="auto"/>
         <w:rPr>
           <w:rFonts w:asciiTheme="majorBidi" w:hAnsiTheme="majorBidi" w:cstheme="majorBidi"/>
           <w:b/>
@@ -4627,6 +4663,7 @@
     <w:p>
       <w:pPr>
         <w:pStyle w:val="NormalWeb"/>
+        <w:spacing w:line="276" w:lineRule="auto"/>
         <w:rPr>
           <w:rFonts w:asciiTheme="majorBidi" w:hAnsiTheme="majorBidi" w:cstheme="majorBidi"/>
           <w:sz w:val="28"/>
@@ -4663,6 +4700,7 @@
     <w:p>
       <w:pPr>
         <w:pStyle w:val="Heading3"/>
+        <w:spacing w:line="276" w:lineRule="auto"/>
         <w:rPr>
           <w:rFonts w:asciiTheme="majorBidi" w:hAnsiTheme="majorBidi" w:cstheme="majorBidi"/>
           <w:b/>
@@ -4698,6 +4736,7 @@
           <w:ilvl w:val="0"/>
           <w:numId w:val="17"/>
         </w:numPr>
+        <w:spacing w:line="276" w:lineRule="auto"/>
         <w:rPr>
           <w:rFonts w:asciiTheme="majorBidi" w:hAnsiTheme="majorBidi" w:cstheme="majorBidi"/>
           <w:sz w:val="28"/>
@@ -4730,6 +4769,7 @@
           <w:ilvl w:val="0"/>
           <w:numId w:val="17"/>
         </w:numPr>
+        <w:spacing w:line="276" w:lineRule="auto"/>
         <w:rPr>
           <w:rFonts w:asciiTheme="majorBidi" w:hAnsiTheme="majorBidi" w:cstheme="majorBidi"/>
           <w:sz w:val="28"/>
@@ -4762,6 +4802,7 @@
           <w:ilvl w:val="0"/>
           <w:numId w:val="17"/>
         </w:numPr>
+        <w:spacing w:line="276" w:lineRule="auto"/>
         <w:rPr>
           <w:rFonts w:asciiTheme="majorBidi" w:hAnsiTheme="majorBidi" w:cstheme="majorBidi"/>
           <w:sz w:val="28"/>
@@ -4790,6 +4831,7 @@
     <w:p>
       <w:pPr>
         <w:pStyle w:val="Heading3"/>
+        <w:spacing w:line="276" w:lineRule="auto"/>
         <w:rPr>
           <w:rFonts w:asciiTheme="majorBidi" w:hAnsiTheme="majorBidi" w:cstheme="majorBidi"/>
           <w:b/>
@@ -4825,6 +4867,7 @@
           <w:ilvl w:val="0"/>
           <w:numId w:val="18"/>
         </w:numPr>
+        <w:spacing w:line="276" w:lineRule="auto"/>
         <w:rPr>
           <w:rFonts w:asciiTheme="majorBidi" w:hAnsiTheme="majorBidi" w:cstheme="majorBidi"/>
           <w:sz w:val="28"/>
@@ -4875,6 +4918,7 @@
           <w:ilvl w:val="0"/>
           <w:numId w:val="18"/>
         </w:numPr>
+        <w:spacing w:line="276" w:lineRule="auto"/>
         <w:rPr>
           <w:rFonts w:asciiTheme="majorBidi" w:hAnsiTheme="majorBidi" w:cstheme="majorBidi"/>
           <w:sz w:val="28"/>
@@ -4907,6 +4951,7 @@
           <w:ilvl w:val="0"/>
           <w:numId w:val="18"/>
         </w:numPr>
+        <w:spacing w:line="276" w:lineRule="auto"/>
         <w:rPr>
           <w:rFonts w:asciiTheme="majorBidi" w:hAnsiTheme="majorBidi" w:cstheme="majorBidi"/>
           <w:sz w:val="28"/>
@@ -4935,61 +4980,25 @@
     <w:p>
       <w:pPr>
         <w:pStyle w:val="NormalWeb"/>
-        <w:ind w:left="720"/>
-        <w:rPr>
-          <w:rFonts w:asciiTheme="majorBidi" w:hAnsiTheme="majorBidi" w:cstheme="majorBidi"/>
-          <w:b/>
-          <w:bCs/>
+        <w:spacing w:line="276" w:lineRule="auto"/>
+        <w:rPr>
+          <w:rFonts w:asciiTheme="majorBidi" w:hAnsiTheme="majorBidi" w:cstheme="majorBidi"/>
         </w:rPr>
       </w:pPr>
     </w:p>
     <w:p>
       <w:pPr>
         <w:pStyle w:val="NormalWeb"/>
-        <w:ind w:left="720"/>
-        <w:rPr>
-          <w:rFonts w:asciiTheme="majorBidi" w:hAnsiTheme="majorBidi" w:cstheme="majorBidi"/>
-          <w:b/>
-          <w:bCs/>
+        <w:spacing w:line="276" w:lineRule="auto"/>
+        <w:rPr>
+          <w:rFonts w:asciiTheme="majorBidi" w:hAnsiTheme="majorBidi" w:cstheme="majorBidi"/>
         </w:rPr>
       </w:pPr>
     </w:p>
     <w:p>
       <w:pPr>
         <w:pStyle w:val="NormalWeb"/>
-        <w:ind w:left="720"/>
-        <w:rPr>
-          <w:rFonts w:asciiTheme="majorBidi" w:hAnsiTheme="majorBidi" w:cstheme="majorBidi"/>
-          <w:b/>
-          <w:bCs/>
-        </w:rPr>
-      </w:pPr>
-    </w:p>
-    <w:p>
-      <w:pPr>
-        <w:pStyle w:val="NormalWeb"/>
-        <w:ind w:left="720"/>
-        <w:rPr>
-          <w:rFonts w:asciiTheme="majorBidi" w:hAnsiTheme="majorBidi" w:cstheme="majorBidi"/>
-          <w:b/>
-          <w:bCs/>
-        </w:rPr>
-      </w:pPr>
-    </w:p>
-    <w:p>
-      <w:pPr>
-        <w:pStyle w:val="NormalWeb"/>
-        <w:ind w:left="720"/>
-        <w:rPr>
-          <w:rFonts w:asciiTheme="majorBidi" w:hAnsiTheme="majorBidi" w:cstheme="majorBidi"/>
-          <w:b/>
-          <w:bCs/>
-        </w:rPr>
-      </w:pPr>
-    </w:p>
-    <w:p>
-      <w:pPr>
-        <w:pStyle w:val="NormalWeb"/>
+        <w:spacing w:line="276" w:lineRule="auto"/>
         <w:rPr>
           <w:rFonts w:asciiTheme="majorBidi" w:hAnsiTheme="majorBidi" w:cstheme="majorBidi"/>
         </w:rPr>
@@ -4998,6 +5007,7 @@
     <w:p>
       <w:pPr>
         <w:pStyle w:val="Heading2"/>
+        <w:spacing w:line="276" w:lineRule="auto"/>
         <w:rPr>
           <w:rFonts w:asciiTheme="majorBidi" w:hAnsiTheme="majorBidi" w:cstheme="majorBidi"/>
           <w:b/>
@@ -5025,6 +5035,7 @@
           <w:ilvl w:val="0"/>
           <w:numId w:val="19"/>
         </w:numPr>
+        <w:spacing w:line="276" w:lineRule="auto"/>
         <w:rPr>
           <w:rFonts w:asciiTheme="majorBidi" w:hAnsiTheme="majorBidi" w:cstheme="majorBidi"/>
         </w:rPr>
@@ -5072,6 +5083,7 @@
           <w:ilvl w:val="0"/>
           <w:numId w:val="19"/>
         </w:numPr>
+        <w:spacing w:line="276" w:lineRule="auto"/>
         <w:rPr>
           <w:rFonts w:asciiTheme="majorBidi" w:hAnsiTheme="majorBidi" w:cstheme="majorBidi"/>
         </w:rPr>
@@ -5108,6 +5120,7 @@
     </w:p>
     <w:p>
       <w:pPr>
+        <w:spacing w:line="276" w:lineRule="auto"/>
         <w:ind w:left="720"/>
         <w:rPr>
           <w:rFonts w:asciiTheme="majorBidi" w:hAnsiTheme="majorBidi" w:cstheme="majorBidi"/>
@@ -5116,13 +5129,15 @@
     </w:p>
     <w:p>
       <w:pPr>
-        <w:rPr>
-          <w:rFonts w:asciiTheme="majorBidi" w:hAnsiTheme="majorBidi" w:cstheme="majorBidi"/>
-        </w:rPr>
-      </w:pPr>
-    </w:p>
-    <w:p>
-      <w:pPr>
+        <w:spacing w:line="276" w:lineRule="auto"/>
+        <w:rPr>
+          <w:rFonts w:asciiTheme="majorBidi" w:hAnsiTheme="majorBidi" w:cstheme="majorBidi"/>
+        </w:rPr>
+      </w:pPr>
+    </w:p>
+    <w:p>
+      <w:pPr>
+        <w:spacing w:line="276" w:lineRule="auto"/>
         <w:rPr>
           <w:rFonts w:asciiTheme="majorBidi" w:hAnsiTheme="majorBidi" w:cstheme="majorBidi"/>
           <w:sz w:val="28"/>

</xml_diff>

<commit_message>
Added page number to the list of figures.
</commit_message>
<xml_diff>
--- a/Tasks/FA23BCS117_FA23BCS108_Task2_KNN/FA23BCS117_FA23BCS108_Task2_KNN.docx
+++ b/Tasks/FA23BCS117_FA23BCS108_Task2_KNN/FA23BCS117_FA23BCS108_Task2_KNN.docx
@@ -4426,6 +4426,14 @@
           <w:szCs w:val="28"/>
         </w:rPr>
         <w:t>Distribution of Features in the Dataset</w:t>
+      </w:r>
+      <w:r>
+        <w:rPr>
+          <w:rFonts w:asciiTheme="majorBidi" w:hAnsiTheme="majorBidi" w:cstheme="majorBidi"/>
+          <w:sz w:val="28"/>
+          <w:szCs w:val="28"/>
+        </w:rPr>
+        <w:t>. Page 7</w:t>
       </w:r>
     </w:p>
     <w:p>

</xml_diff>